<commit_message>
Fix Continue if Invalid
</commit_message>
<xml_diff>
--- a/LAPORAN/Laporan Hasil Praktikum Pertemuan 7_1E_Muhammad Ammar Hafizh_17.docx
+++ b/LAPORAN/Laporan Hasil Praktikum Pertemuan 7_1E_Muhammad Ammar Hafizh_17.docx
@@ -12502,6 +12502,3679 @@
           <w:szCs w:val="24"/>
         </w:rPr>
       </w:pPr>
+      <w:r>
+        <w:rPr>
+          <w:rFonts w:ascii="Times New Roman" w:hAnsi="Times New Roman" w:cs="Times New Roman"/>
+          <w:b/>
+          <w:bCs/>
+          <w:sz w:val="24"/>
+          <w:szCs w:val="24"/>
+        </w:rPr>
+        <w:lastRenderedPageBreak/>
+        <w:t xml:space="preserve">1.4 </w:t>
+      </w:r>
+      <w:proofErr w:type="spellStart"/>
+      <w:r>
+        <w:rPr>
+          <w:rFonts w:ascii="Times New Roman" w:hAnsi="Times New Roman" w:cs="Times New Roman"/>
+          <w:b/>
+          <w:bCs/>
+          <w:sz w:val="24"/>
+          <w:szCs w:val="24"/>
+        </w:rPr>
+        <w:t>Menghitung</w:t>
+      </w:r>
+      <w:proofErr w:type="spellEnd"/>
+      <w:r>
+        <w:rPr>
+          <w:rFonts w:ascii="Times New Roman" w:hAnsi="Times New Roman" w:cs="Times New Roman"/>
+          <w:b/>
+          <w:bCs/>
+          <w:sz w:val="24"/>
+          <w:szCs w:val="24"/>
+        </w:rPr>
+        <w:t xml:space="preserve"> Jatah Cuti</w:t>
+      </w:r>
+    </w:p>
+    <w:p>
+      <w:pPr>
+        <w:spacing w:line="360" w:lineRule="auto"/>
+        <w:rPr>
+          <w:rFonts w:ascii="Times New Roman" w:hAnsi="Times New Roman" w:cs="Times New Roman"/>
+          <w:sz w:val="24"/>
+          <w:szCs w:val="24"/>
+        </w:rPr>
+      </w:pPr>
+      <w:r>
+        <w:rPr>
+          <w:rFonts w:ascii="Times New Roman" w:hAnsi="Times New Roman" w:cs="Times New Roman"/>
+          <w:sz w:val="24"/>
+          <w:szCs w:val="24"/>
+        </w:rPr>
+        <w:t xml:space="preserve">Pada </w:t>
+      </w:r>
+      <w:proofErr w:type="spellStart"/>
+      <w:r>
+        <w:rPr>
+          <w:rFonts w:ascii="Times New Roman" w:hAnsi="Times New Roman" w:cs="Times New Roman"/>
+          <w:sz w:val="24"/>
+          <w:szCs w:val="24"/>
+        </w:rPr>
+        <w:t>percobaan</w:t>
+      </w:r>
+      <w:proofErr w:type="spellEnd"/>
+      <w:r>
+        <w:rPr>
+          <w:rFonts w:ascii="Times New Roman" w:hAnsi="Times New Roman" w:cs="Times New Roman"/>
+          <w:sz w:val="24"/>
+          <w:szCs w:val="24"/>
+        </w:rPr>
+        <w:t xml:space="preserve"> </w:t>
+      </w:r>
+      <w:proofErr w:type="spellStart"/>
+      <w:r>
+        <w:rPr>
+          <w:rFonts w:ascii="Times New Roman" w:hAnsi="Times New Roman" w:cs="Times New Roman"/>
+          <w:sz w:val="24"/>
+          <w:szCs w:val="24"/>
+        </w:rPr>
+        <w:t>ini</w:t>
+      </w:r>
+      <w:proofErr w:type="spellEnd"/>
+      <w:r>
+        <w:rPr>
+          <w:rFonts w:ascii="Times New Roman" w:hAnsi="Times New Roman" w:cs="Times New Roman"/>
+          <w:sz w:val="24"/>
+          <w:szCs w:val="24"/>
+        </w:rPr>
+        <w:t xml:space="preserve"> </w:t>
+      </w:r>
+      <w:proofErr w:type="spellStart"/>
+      <w:r>
+        <w:rPr>
+          <w:rFonts w:ascii="Times New Roman" w:hAnsi="Times New Roman" w:cs="Times New Roman"/>
+          <w:sz w:val="24"/>
+          <w:szCs w:val="24"/>
+        </w:rPr>
+        <w:t>dilakukan</w:t>
+      </w:r>
+      <w:proofErr w:type="spellEnd"/>
+      <w:r>
+        <w:rPr>
+          <w:rFonts w:ascii="Times New Roman" w:hAnsi="Times New Roman" w:cs="Times New Roman"/>
+          <w:sz w:val="24"/>
+          <w:szCs w:val="24"/>
+        </w:rPr>
+        <w:t xml:space="preserve"> </w:t>
+      </w:r>
+      <w:proofErr w:type="spellStart"/>
+      <w:r>
+        <w:rPr>
+          <w:rFonts w:ascii="Times New Roman" w:hAnsi="Times New Roman" w:cs="Times New Roman"/>
+          <w:sz w:val="24"/>
+          <w:szCs w:val="24"/>
+        </w:rPr>
+        <w:t>pembuatan</w:t>
+      </w:r>
+      <w:proofErr w:type="spellEnd"/>
+      <w:r>
+        <w:rPr>
+          <w:rFonts w:ascii="Times New Roman" w:hAnsi="Times New Roman" w:cs="Times New Roman"/>
+          <w:sz w:val="24"/>
+          <w:szCs w:val="24"/>
+        </w:rPr>
+        <w:t xml:space="preserve"> </w:t>
+      </w:r>
+      <w:proofErr w:type="spellStart"/>
+      <w:r>
+        <w:rPr>
+          <w:rFonts w:ascii="Times New Roman" w:hAnsi="Times New Roman" w:cs="Times New Roman"/>
+          <w:sz w:val="24"/>
+          <w:szCs w:val="24"/>
+        </w:rPr>
+        <w:t>kode</w:t>
+      </w:r>
+      <w:proofErr w:type="spellEnd"/>
+      <w:r>
+        <w:rPr>
+          <w:rFonts w:ascii="Times New Roman" w:hAnsi="Times New Roman" w:cs="Times New Roman"/>
+          <w:sz w:val="24"/>
+          <w:szCs w:val="24"/>
+        </w:rPr>
+        <w:t xml:space="preserve"> program </w:t>
+      </w:r>
+      <w:proofErr w:type="spellStart"/>
+      <w:r>
+        <w:rPr>
+          <w:rFonts w:ascii="Times New Roman" w:hAnsi="Times New Roman" w:cs="Times New Roman"/>
+          <w:sz w:val="24"/>
+          <w:szCs w:val="24"/>
+        </w:rPr>
+        <w:t>menggunakan</w:t>
+      </w:r>
+      <w:proofErr w:type="spellEnd"/>
+      <w:r>
+        <w:rPr>
+          <w:rFonts w:ascii="Times New Roman" w:hAnsi="Times New Roman" w:cs="Times New Roman"/>
+          <w:sz w:val="24"/>
+          <w:szCs w:val="24"/>
+        </w:rPr>
+        <w:t xml:space="preserve"> DO-WHILE </w:t>
+      </w:r>
+      <w:proofErr w:type="spellStart"/>
+      <w:r>
+        <w:rPr>
+          <w:rFonts w:ascii="Times New Roman" w:hAnsi="Times New Roman" w:cs="Times New Roman"/>
+          <w:sz w:val="24"/>
+          <w:szCs w:val="24"/>
+        </w:rPr>
+        <w:t>untuk</w:t>
+      </w:r>
+      <w:proofErr w:type="spellEnd"/>
+      <w:r>
+        <w:rPr>
+          <w:rFonts w:ascii="Times New Roman" w:hAnsi="Times New Roman" w:cs="Times New Roman"/>
+          <w:sz w:val="24"/>
+          <w:szCs w:val="24"/>
+        </w:rPr>
+        <w:t xml:space="preserve"> </w:t>
+      </w:r>
+      <w:proofErr w:type="spellStart"/>
+      <w:r>
+        <w:rPr>
+          <w:rFonts w:ascii="Times New Roman" w:hAnsi="Times New Roman" w:cs="Times New Roman"/>
+          <w:sz w:val="24"/>
+          <w:szCs w:val="24"/>
+        </w:rPr>
+        <w:t>menghitung</w:t>
+      </w:r>
+      <w:proofErr w:type="spellEnd"/>
+      <w:r>
+        <w:rPr>
+          <w:rFonts w:ascii="Times New Roman" w:hAnsi="Times New Roman" w:cs="Times New Roman"/>
+          <w:sz w:val="24"/>
+          <w:szCs w:val="24"/>
+        </w:rPr>
+        <w:t xml:space="preserve"> </w:t>
+      </w:r>
+      <w:proofErr w:type="spellStart"/>
+      <w:r>
+        <w:rPr>
+          <w:rFonts w:ascii="Times New Roman" w:hAnsi="Times New Roman" w:cs="Times New Roman"/>
+          <w:sz w:val="24"/>
+          <w:szCs w:val="24"/>
+        </w:rPr>
+        <w:t>jatah</w:t>
+      </w:r>
+      <w:proofErr w:type="spellEnd"/>
+      <w:r>
+        <w:rPr>
+          <w:rFonts w:ascii="Times New Roman" w:hAnsi="Times New Roman" w:cs="Times New Roman"/>
+          <w:sz w:val="24"/>
+          <w:szCs w:val="24"/>
+        </w:rPr>
+        <w:t xml:space="preserve"> </w:t>
+      </w:r>
+      <w:proofErr w:type="spellStart"/>
+      <w:r>
+        <w:rPr>
+          <w:rFonts w:ascii="Times New Roman" w:hAnsi="Times New Roman" w:cs="Times New Roman"/>
+          <w:sz w:val="24"/>
+          <w:szCs w:val="24"/>
+        </w:rPr>
+        <w:t>cuti</w:t>
+      </w:r>
+      <w:proofErr w:type="spellEnd"/>
+      <w:r>
+        <w:rPr>
+          <w:rFonts w:ascii="Times New Roman" w:hAnsi="Times New Roman" w:cs="Times New Roman"/>
+          <w:sz w:val="24"/>
+          <w:szCs w:val="24"/>
+        </w:rPr>
+        <w:t xml:space="preserve"> yang </w:t>
+      </w:r>
+      <w:proofErr w:type="spellStart"/>
+      <w:r>
+        <w:rPr>
+          <w:rFonts w:ascii="Times New Roman" w:hAnsi="Times New Roman" w:cs="Times New Roman"/>
+          <w:sz w:val="24"/>
+          <w:szCs w:val="24"/>
+        </w:rPr>
+        <w:t>dimiliki</w:t>
+      </w:r>
+      <w:proofErr w:type="spellEnd"/>
+      <w:r>
+        <w:rPr>
+          <w:rFonts w:ascii="Times New Roman" w:hAnsi="Times New Roman" w:cs="Times New Roman"/>
+          <w:sz w:val="24"/>
+          <w:szCs w:val="24"/>
+        </w:rPr>
+        <w:t xml:space="preserve"> oleh </w:t>
+      </w:r>
+      <w:proofErr w:type="spellStart"/>
+      <w:r>
+        <w:rPr>
+          <w:rFonts w:ascii="Times New Roman" w:hAnsi="Times New Roman" w:cs="Times New Roman"/>
+          <w:sz w:val="24"/>
+          <w:szCs w:val="24"/>
+        </w:rPr>
+        <w:t>pagawai</w:t>
+      </w:r>
+      <w:proofErr w:type="spellEnd"/>
+      <w:r>
+        <w:rPr>
+          <w:rFonts w:ascii="Times New Roman" w:hAnsi="Times New Roman" w:cs="Times New Roman"/>
+          <w:sz w:val="24"/>
+          <w:szCs w:val="24"/>
+        </w:rPr>
+        <w:t xml:space="preserve">. </w:t>
+      </w:r>
+      <w:proofErr w:type="spellStart"/>
+      <w:r>
+        <w:rPr>
+          <w:rFonts w:ascii="Times New Roman" w:hAnsi="Times New Roman" w:cs="Times New Roman"/>
+          <w:sz w:val="24"/>
+          <w:szCs w:val="24"/>
+        </w:rPr>
+        <w:t>Pegawai</w:t>
+      </w:r>
+      <w:proofErr w:type="spellEnd"/>
+      <w:r>
+        <w:rPr>
+          <w:rFonts w:ascii="Times New Roman" w:hAnsi="Times New Roman" w:cs="Times New Roman"/>
+          <w:sz w:val="24"/>
+          <w:szCs w:val="24"/>
+        </w:rPr>
+        <w:t xml:space="preserve"> </w:t>
+      </w:r>
+      <w:proofErr w:type="spellStart"/>
+      <w:r>
+        <w:rPr>
+          <w:rFonts w:ascii="Times New Roman" w:hAnsi="Times New Roman" w:cs="Times New Roman"/>
+          <w:sz w:val="24"/>
+          <w:szCs w:val="24"/>
+        </w:rPr>
+        <w:t>mempunyai</w:t>
+      </w:r>
+      <w:proofErr w:type="spellEnd"/>
+      <w:r>
+        <w:rPr>
+          <w:rFonts w:ascii="Times New Roman" w:hAnsi="Times New Roman" w:cs="Times New Roman"/>
+          <w:sz w:val="24"/>
+          <w:szCs w:val="24"/>
+        </w:rPr>
+        <w:t xml:space="preserve"> </w:t>
+      </w:r>
+      <w:proofErr w:type="spellStart"/>
+      <w:r>
+        <w:rPr>
+          <w:rFonts w:ascii="Times New Roman" w:hAnsi="Times New Roman" w:cs="Times New Roman"/>
+          <w:sz w:val="24"/>
+          <w:szCs w:val="24"/>
+        </w:rPr>
+        <w:t>jatah</w:t>
+      </w:r>
+      <w:proofErr w:type="spellEnd"/>
+      <w:r>
+        <w:rPr>
+          <w:rFonts w:ascii="Times New Roman" w:hAnsi="Times New Roman" w:cs="Times New Roman"/>
+          <w:sz w:val="24"/>
+          <w:szCs w:val="24"/>
+        </w:rPr>
+        <w:t xml:space="preserve"> </w:t>
+      </w:r>
+      <w:proofErr w:type="spellStart"/>
+      <w:r>
+        <w:rPr>
+          <w:rFonts w:ascii="Times New Roman" w:hAnsi="Times New Roman" w:cs="Times New Roman"/>
+          <w:sz w:val="24"/>
+          <w:szCs w:val="24"/>
+        </w:rPr>
+        <w:t>cuti</w:t>
+      </w:r>
+      <w:proofErr w:type="spellEnd"/>
+      <w:r>
+        <w:rPr>
+          <w:rFonts w:ascii="Times New Roman" w:hAnsi="Times New Roman" w:cs="Times New Roman"/>
+          <w:sz w:val="24"/>
+          <w:szCs w:val="24"/>
+        </w:rPr>
+        <w:t xml:space="preserve"> </w:t>
+      </w:r>
+      <w:proofErr w:type="spellStart"/>
+      <w:r>
+        <w:rPr>
+          <w:rFonts w:ascii="Times New Roman" w:hAnsi="Times New Roman" w:cs="Times New Roman"/>
+          <w:sz w:val="24"/>
+          <w:szCs w:val="24"/>
+        </w:rPr>
+        <w:t>sebanyak</w:t>
+      </w:r>
+      <w:proofErr w:type="spellEnd"/>
+      <w:r>
+        <w:rPr>
+          <w:rFonts w:ascii="Times New Roman" w:hAnsi="Times New Roman" w:cs="Times New Roman"/>
+          <w:sz w:val="24"/>
+          <w:szCs w:val="24"/>
+        </w:rPr>
+        <w:t xml:space="preserve"> 5 </w:t>
+      </w:r>
+      <w:proofErr w:type="spellStart"/>
+      <w:r>
+        <w:rPr>
+          <w:rFonts w:ascii="Times New Roman" w:hAnsi="Times New Roman" w:cs="Times New Roman"/>
+          <w:sz w:val="24"/>
+          <w:szCs w:val="24"/>
+        </w:rPr>
+        <w:t>hari</w:t>
+      </w:r>
+      <w:proofErr w:type="spellEnd"/>
+      <w:r>
+        <w:rPr>
+          <w:rFonts w:ascii="Times New Roman" w:hAnsi="Times New Roman" w:cs="Times New Roman"/>
+          <w:sz w:val="24"/>
+          <w:szCs w:val="24"/>
+        </w:rPr>
+        <w:t xml:space="preserve">. Jatah </w:t>
+      </w:r>
+      <w:proofErr w:type="spellStart"/>
+      <w:r>
+        <w:rPr>
+          <w:rFonts w:ascii="Times New Roman" w:hAnsi="Times New Roman" w:cs="Times New Roman"/>
+          <w:sz w:val="24"/>
+          <w:szCs w:val="24"/>
+        </w:rPr>
+        <w:t>cuti</w:t>
+      </w:r>
+      <w:proofErr w:type="spellEnd"/>
+      <w:r>
+        <w:rPr>
+          <w:rFonts w:ascii="Times New Roman" w:hAnsi="Times New Roman" w:cs="Times New Roman"/>
+          <w:sz w:val="24"/>
+          <w:szCs w:val="24"/>
+        </w:rPr>
+        <w:t xml:space="preserve"> </w:t>
+      </w:r>
+      <w:proofErr w:type="spellStart"/>
+      <w:r>
+        <w:rPr>
+          <w:rFonts w:ascii="Times New Roman" w:hAnsi="Times New Roman" w:cs="Times New Roman"/>
+          <w:sz w:val="24"/>
+          <w:szCs w:val="24"/>
+        </w:rPr>
+        <w:t>akan</w:t>
+      </w:r>
+      <w:proofErr w:type="spellEnd"/>
+      <w:r>
+        <w:rPr>
+          <w:rFonts w:ascii="Times New Roman" w:hAnsi="Times New Roman" w:cs="Times New Roman"/>
+          <w:sz w:val="24"/>
+          <w:szCs w:val="24"/>
+        </w:rPr>
+        <w:t xml:space="preserve"> </w:t>
+      </w:r>
+      <w:proofErr w:type="spellStart"/>
+      <w:r>
+        <w:rPr>
+          <w:rFonts w:ascii="Times New Roman" w:hAnsi="Times New Roman" w:cs="Times New Roman"/>
+          <w:sz w:val="24"/>
+          <w:szCs w:val="24"/>
+        </w:rPr>
+        <w:t>dikurangi</w:t>
+      </w:r>
+      <w:proofErr w:type="spellEnd"/>
+      <w:r>
+        <w:rPr>
+          <w:rFonts w:ascii="Times New Roman" w:hAnsi="Times New Roman" w:cs="Times New Roman"/>
+          <w:sz w:val="24"/>
+          <w:szCs w:val="24"/>
+        </w:rPr>
+        <w:t xml:space="preserve"> </w:t>
+      </w:r>
+      <w:proofErr w:type="spellStart"/>
+      <w:r>
+        <w:rPr>
+          <w:rFonts w:ascii="Times New Roman" w:hAnsi="Times New Roman" w:cs="Times New Roman"/>
+          <w:sz w:val="24"/>
+          <w:szCs w:val="24"/>
+        </w:rPr>
+        <w:t>perhati</w:t>
+      </w:r>
+      <w:proofErr w:type="spellEnd"/>
+      <w:r>
+        <w:rPr>
+          <w:rFonts w:ascii="Times New Roman" w:hAnsi="Times New Roman" w:cs="Times New Roman"/>
+          <w:sz w:val="24"/>
+          <w:szCs w:val="24"/>
+        </w:rPr>
+        <w:t xml:space="preserve"> </w:t>
+      </w:r>
+      <w:proofErr w:type="spellStart"/>
+      <w:r>
+        <w:rPr>
+          <w:rFonts w:ascii="Times New Roman" w:hAnsi="Times New Roman" w:cs="Times New Roman"/>
+          <w:sz w:val="24"/>
+          <w:szCs w:val="24"/>
+        </w:rPr>
+        <w:t>setiap</w:t>
+      </w:r>
+      <w:proofErr w:type="spellEnd"/>
+      <w:r>
+        <w:rPr>
+          <w:rFonts w:ascii="Times New Roman" w:hAnsi="Times New Roman" w:cs="Times New Roman"/>
+          <w:sz w:val="24"/>
+          <w:szCs w:val="24"/>
+        </w:rPr>
+        <w:t xml:space="preserve"> kali </w:t>
+      </w:r>
+      <w:proofErr w:type="spellStart"/>
+      <w:r>
+        <w:rPr>
+          <w:rFonts w:ascii="Times New Roman" w:hAnsi="Times New Roman" w:cs="Times New Roman"/>
+          <w:sz w:val="24"/>
+          <w:szCs w:val="24"/>
+        </w:rPr>
+        <w:t>digunakan</w:t>
+      </w:r>
+      <w:proofErr w:type="spellEnd"/>
+      <w:r>
+        <w:rPr>
+          <w:rFonts w:ascii="Times New Roman" w:hAnsi="Times New Roman" w:cs="Times New Roman"/>
+          <w:sz w:val="24"/>
+          <w:szCs w:val="24"/>
+        </w:rPr>
+        <w:t xml:space="preserve">. Saat </w:t>
+      </w:r>
+      <w:proofErr w:type="spellStart"/>
+      <w:r>
+        <w:rPr>
+          <w:rFonts w:ascii="Times New Roman" w:hAnsi="Times New Roman" w:cs="Times New Roman"/>
+          <w:sz w:val="24"/>
+          <w:szCs w:val="24"/>
+        </w:rPr>
+        <w:t>jatah</w:t>
+      </w:r>
+      <w:proofErr w:type="spellEnd"/>
+      <w:r>
+        <w:rPr>
+          <w:rFonts w:ascii="Times New Roman" w:hAnsi="Times New Roman" w:cs="Times New Roman"/>
+          <w:sz w:val="24"/>
+          <w:szCs w:val="24"/>
+        </w:rPr>
+        <w:t xml:space="preserve"> </w:t>
+      </w:r>
+      <w:proofErr w:type="spellStart"/>
+      <w:r>
+        <w:rPr>
+          <w:rFonts w:ascii="Times New Roman" w:hAnsi="Times New Roman" w:cs="Times New Roman"/>
+          <w:sz w:val="24"/>
+          <w:szCs w:val="24"/>
+        </w:rPr>
+        <w:t>cuti</w:t>
+      </w:r>
+      <w:proofErr w:type="spellEnd"/>
+      <w:r>
+        <w:rPr>
+          <w:rFonts w:ascii="Times New Roman" w:hAnsi="Times New Roman" w:cs="Times New Roman"/>
+          <w:sz w:val="24"/>
+          <w:szCs w:val="24"/>
+        </w:rPr>
+        <w:t xml:space="preserve"> </w:t>
+      </w:r>
+      <w:proofErr w:type="spellStart"/>
+      <w:r>
+        <w:rPr>
+          <w:rFonts w:ascii="Times New Roman" w:hAnsi="Times New Roman" w:cs="Times New Roman"/>
+          <w:sz w:val="24"/>
+          <w:szCs w:val="24"/>
+        </w:rPr>
+        <w:t>sisa</w:t>
+      </w:r>
+      <w:proofErr w:type="spellEnd"/>
+      <w:r>
+        <w:rPr>
+          <w:rFonts w:ascii="Times New Roman" w:hAnsi="Times New Roman" w:cs="Times New Roman"/>
+          <w:sz w:val="24"/>
+          <w:szCs w:val="24"/>
+        </w:rPr>
+        <w:t xml:space="preserve"> 2 </w:t>
+      </w:r>
+      <w:proofErr w:type="spellStart"/>
+      <w:r>
+        <w:rPr>
+          <w:rFonts w:ascii="Times New Roman" w:hAnsi="Times New Roman" w:cs="Times New Roman"/>
+          <w:sz w:val="24"/>
+          <w:szCs w:val="24"/>
+        </w:rPr>
+        <w:t>hari</w:t>
+      </w:r>
+      <w:proofErr w:type="spellEnd"/>
+      <w:r>
+        <w:rPr>
+          <w:rFonts w:ascii="Times New Roman" w:hAnsi="Times New Roman" w:cs="Times New Roman"/>
+          <w:sz w:val="24"/>
+          <w:szCs w:val="24"/>
+        </w:rPr>
+        <w:t xml:space="preserve">, </w:t>
+      </w:r>
+      <w:proofErr w:type="spellStart"/>
+      <w:r>
+        <w:rPr>
+          <w:rFonts w:ascii="Times New Roman" w:hAnsi="Times New Roman" w:cs="Times New Roman"/>
+          <w:sz w:val="24"/>
+          <w:szCs w:val="24"/>
+        </w:rPr>
+        <w:t>pegawai</w:t>
+      </w:r>
+      <w:proofErr w:type="spellEnd"/>
+      <w:r>
+        <w:rPr>
+          <w:rFonts w:ascii="Times New Roman" w:hAnsi="Times New Roman" w:cs="Times New Roman"/>
+          <w:sz w:val="24"/>
+          <w:szCs w:val="24"/>
+        </w:rPr>
+        <w:t xml:space="preserve"> </w:t>
+      </w:r>
+      <w:proofErr w:type="spellStart"/>
+      <w:r>
+        <w:rPr>
+          <w:rFonts w:ascii="Times New Roman" w:hAnsi="Times New Roman" w:cs="Times New Roman"/>
+          <w:sz w:val="24"/>
+          <w:szCs w:val="24"/>
+        </w:rPr>
+        <w:t>mendapat</w:t>
+      </w:r>
+      <w:proofErr w:type="spellEnd"/>
+      <w:r>
+        <w:rPr>
+          <w:rFonts w:ascii="Times New Roman" w:hAnsi="Times New Roman" w:cs="Times New Roman"/>
+          <w:sz w:val="24"/>
+          <w:szCs w:val="24"/>
+        </w:rPr>
+        <w:t xml:space="preserve"> </w:t>
+      </w:r>
+      <w:proofErr w:type="spellStart"/>
+      <w:r>
+        <w:rPr>
+          <w:rFonts w:ascii="Times New Roman" w:hAnsi="Times New Roman" w:cs="Times New Roman"/>
+          <w:sz w:val="24"/>
+          <w:szCs w:val="24"/>
+        </w:rPr>
+        <w:t>peringatan</w:t>
+      </w:r>
+      <w:proofErr w:type="spellEnd"/>
+      <w:r>
+        <w:rPr>
+          <w:rFonts w:ascii="Times New Roman" w:hAnsi="Times New Roman" w:cs="Times New Roman"/>
+          <w:sz w:val="24"/>
+          <w:szCs w:val="24"/>
+        </w:rPr>
+        <w:t xml:space="preserve"> </w:t>
+      </w:r>
+      <w:proofErr w:type="spellStart"/>
+      <w:r>
+        <w:rPr>
+          <w:rFonts w:ascii="Times New Roman" w:hAnsi="Times New Roman" w:cs="Times New Roman"/>
+          <w:sz w:val="24"/>
+          <w:szCs w:val="24"/>
+        </w:rPr>
+        <w:t>untuk</w:t>
+      </w:r>
+      <w:proofErr w:type="spellEnd"/>
+      <w:r>
+        <w:rPr>
+          <w:rFonts w:ascii="Times New Roman" w:hAnsi="Times New Roman" w:cs="Times New Roman"/>
+          <w:sz w:val="24"/>
+          <w:szCs w:val="24"/>
+        </w:rPr>
+        <w:t xml:space="preserve"> </w:t>
+      </w:r>
+      <w:proofErr w:type="spellStart"/>
+      <w:r>
+        <w:rPr>
+          <w:rFonts w:ascii="Times New Roman" w:hAnsi="Times New Roman" w:cs="Times New Roman"/>
+          <w:sz w:val="24"/>
+          <w:szCs w:val="24"/>
+        </w:rPr>
+        <w:t>berhenti</w:t>
+      </w:r>
+      <w:proofErr w:type="spellEnd"/>
+      <w:r>
+        <w:rPr>
+          <w:rFonts w:ascii="Times New Roman" w:hAnsi="Times New Roman" w:cs="Times New Roman"/>
+          <w:sz w:val="24"/>
+          <w:szCs w:val="24"/>
+        </w:rPr>
+        <w:t xml:space="preserve"> </w:t>
+      </w:r>
+      <w:proofErr w:type="spellStart"/>
+      <w:r>
+        <w:rPr>
+          <w:rFonts w:ascii="Times New Roman" w:hAnsi="Times New Roman" w:cs="Times New Roman"/>
+          <w:sz w:val="24"/>
+          <w:szCs w:val="24"/>
+        </w:rPr>
+        <w:t>menggunakan</w:t>
+      </w:r>
+      <w:proofErr w:type="spellEnd"/>
+      <w:r>
+        <w:rPr>
+          <w:rFonts w:ascii="Times New Roman" w:hAnsi="Times New Roman" w:cs="Times New Roman"/>
+          <w:sz w:val="24"/>
+          <w:szCs w:val="24"/>
+        </w:rPr>
+        <w:t xml:space="preserve"> </w:t>
+      </w:r>
+      <w:proofErr w:type="spellStart"/>
+      <w:r>
+        <w:rPr>
+          <w:rFonts w:ascii="Times New Roman" w:hAnsi="Times New Roman" w:cs="Times New Roman"/>
+          <w:sz w:val="24"/>
+          <w:szCs w:val="24"/>
+        </w:rPr>
+        <w:t>jatah</w:t>
+      </w:r>
+      <w:proofErr w:type="spellEnd"/>
+      <w:r>
+        <w:rPr>
+          <w:rFonts w:ascii="Times New Roman" w:hAnsi="Times New Roman" w:cs="Times New Roman"/>
+          <w:sz w:val="24"/>
+          <w:szCs w:val="24"/>
+        </w:rPr>
+        <w:t xml:space="preserve"> </w:t>
+      </w:r>
+      <w:proofErr w:type="spellStart"/>
+      <w:r>
+        <w:rPr>
+          <w:rFonts w:ascii="Times New Roman" w:hAnsi="Times New Roman" w:cs="Times New Roman"/>
+          <w:sz w:val="24"/>
+          <w:szCs w:val="24"/>
+        </w:rPr>
+        <w:t>cutinya</w:t>
+      </w:r>
+      <w:proofErr w:type="spellEnd"/>
+      <w:r>
+        <w:rPr>
+          <w:rFonts w:ascii="Times New Roman" w:hAnsi="Times New Roman" w:cs="Times New Roman"/>
+          <w:sz w:val="24"/>
+          <w:szCs w:val="24"/>
+        </w:rPr>
+        <w:t>.</w:t>
+      </w:r>
+    </w:p>
+    <w:p>
+      <w:pPr>
+        <w:spacing w:line="360" w:lineRule="auto"/>
+        <w:rPr>
+          <w:rFonts w:ascii="Times New Roman" w:hAnsi="Times New Roman" w:cs="Times New Roman"/>
+          <w:sz w:val="24"/>
+          <w:szCs w:val="24"/>
+        </w:rPr>
+      </w:pPr>
+      <w:proofErr w:type="spellStart"/>
+      <w:r>
+        <w:rPr>
+          <w:rFonts w:ascii="Times New Roman" w:hAnsi="Times New Roman" w:cs="Times New Roman"/>
+          <w:sz w:val="24"/>
+          <w:szCs w:val="24"/>
+        </w:rPr>
+        <w:t>Dengan</w:t>
+      </w:r>
+      <w:proofErr w:type="spellEnd"/>
+      <w:r>
+        <w:rPr>
+          <w:rFonts w:ascii="Times New Roman" w:hAnsi="Times New Roman" w:cs="Times New Roman"/>
+          <w:sz w:val="24"/>
+          <w:szCs w:val="24"/>
+        </w:rPr>
+        <w:t xml:space="preserve"> </w:t>
+      </w:r>
+      <w:proofErr w:type="spellStart"/>
+      <w:r>
+        <w:rPr>
+          <w:rFonts w:ascii="Times New Roman" w:hAnsi="Times New Roman" w:cs="Times New Roman"/>
+          <w:sz w:val="24"/>
+          <w:szCs w:val="24"/>
+        </w:rPr>
+        <w:t>kasus</w:t>
+      </w:r>
+      <w:proofErr w:type="spellEnd"/>
+      <w:r>
+        <w:rPr>
+          <w:rFonts w:ascii="Times New Roman" w:hAnsi="Times New Roman" w:cs="Times New Roman"/>
+          <w:sz w:val="24"/>
+          <w:szCs w:val="24"/>
+        </w:rPr>
+        <w:t xml:space="preserve"> di </w:t>
+      </w:r>
+      <w:proofErr w:type="spellStart"/>
+      <w:r>
+        <w:rPr>
+          <w:rFonts w:ascii="Times New Roman" w:hAnsi="Times New Roman" w:cs="Times New Roman"/>
+          <w:sz w:val="24"/>
+          <w:szCs w:val="24"/>
+        </w:rPr>
+        <w:t>atas</w:t>
+      </w:r>
+      <w:proofErr w:type="spellEnd"/>
+      <w:r>
+        <w:rPr>
+          <w:rFonts w:ascii="Times New Roman" w:hAnsi="Times New Roman" w:cs="Times New Roman"/>
+          <w:sz w:val="24"/>
+          <w:szCs w:val="24"/>
+        </w:rPr>
+        <w:t xml:space="preserve"> </w:t>
+      </w:r>
+      <w:proofErr w:type="spellStart"/>
+      <w:r>
+        <w:rPr>
+          <w:rFonts w:ascii="Times New Roman" w:hAnsi="Times New Roman" w:cs="Times New Roman"/>
+          <w:sz w:val="24"/>
+          <w:szCs w:val="24"/>
+        </w:rPr>
+        <w:t>maka</w:t>
+      </w:r>
+      <w:proofErr w:type="spellEnd"/>
+      <w:r>
+        <w:rPr>
+          <w:rFonts w:ascii="Times New Roman" w:hAnsi="Times New Roman" w:cs="Times New Roman"/>
+          <w:sz w:val="24"/>
+          <w:szCs w:val="24"/>
+        </w:rPr>
+        <w:t xml:space="preserve"> </w:t>
+      </w:r>
+      <w:proofErr w:type="spellStart"/>
+      <w:r>
+        <w:rPr>
+          <w:rFonts w:ascii="Times New Roman" w:hAnsi="Times New Roman" w:cs="Times New Roman"/>
+          <w:sz w:val="24"/>
+          <w:szCs w:val="24"/>
+        </w:rPr>
+        <w:t>kita</w:t>
+      </w:r>
+      <w:proofErr w:type="spellEnd"/>
+      <w:r>
+        <w:rPr>
+          <w:rFonts w:ascii="Times New Roman" w:hAnsi="Times New Roman" w:cs="Times New Roman"/>
+          <w:sz w:val="24"/>
+          <w:szCs w:val="24"/>
+        </w:rPr>
+        <w:t xml:space="preserve"> </w:t>
+      </w:r>
+      <w:proofErr w:type="spellStart"/>
+      <w:r>
+        <w:rPr>
+          <w:rFonts w:ascii="Times New Roman" w:hAnsi="Times New Roman" w:cs="Times New Roman"/>
+          <w:sz w:val="24"/>
+          <w:szCs w:val="24"/>
+        </w:rPr>
+        <w:t>akan</w:t>
+      </w:r>
+      <w:proofErr w:type="spellEnd"/>
+      <w:r>
+        <w:rPr>
+          <w:rFonts w:ascii="Times New Roman" w:hAnsi="Times New Roman" w:cs="Times New Roman"/>
+          <w:sz w:val="24"/>
+          <w:szCs w:val="24"/>
+        </w:rPr>
+        <w:t xml:space="preserve"> </w:t>
+      </w:r>
+      <w:proofErr w:type="spellStart"/>
+      <w:r>
+        <w:rPr>
+          <w:rFonts w:ascii="Times New Roman" w:hAnsi="Times New Roman" w:cs="Times New Roman"/>
+          <w:sz w:val="24"/>
+          <w:szCs w:val="24"/>
+        </w:rPr>
+        <w:t>membuat</w:t>
+      </w:r>
+      <w:proofErr w:type="spellEnd"/>
+      <w:r>
+        <w:rPr>
+          <w:rFonts w:ascii="Times New Roman" w:hAnsi="Times New Roman" w:cs="Times New Roman"/>
+          <w:sz w:val="24"/>
+          <w:szCs w:val="24"/>
+        </w:rPr>
+        <w:t xml:space="preserve"> program </w:t>
+      </w:r>
+      <w:proofErr w:type="spellStart"/>
+      <w:r>
+        <w:rPr>
+          <w:rFonts w:ascii="Times New Roman" w:hAnsi="Times New Roman" w:cs="Times New Roman"/>
+          <w:sz w:val="24"/>
+          <w:szCs w:val="24"/>
+        </w:rPr>
+        <w:t>seperti</w:t>
+      </w:r>
+      <w:proofErr w:type="spellEnd"/>
+      <w:r>
+        <w:rPr>
+          <w:rFonts w:ascii="Times New Roman" w:hAnsi="Times New Roman" w:cs="Times New Roman"/>
+          <w:sz w:val="24"/>
+          <w:szCs w:val="24"/>
+        </w:rPr>
+        <w:t xml:space="preserve"> </w:t>
+      </w:r>
+      <w:proofErr w:type="spellStart"/>
+      <w:r>
+        <w:rPr>
+          <w:rFonts w:ascii="Times New Roman" w:hAnsi="Times New Roman" w:cs="Times New Roman"/>
+          <w:sz w:val="24"/>
+          <w:szCs w:val="24"/>
+        </w:rPr>
+        <w:t>berikut</w:t>
+      </w:r>
+      <w:proofErr w:type="spellEnd"/>
+      <w:r>
+        <w:rPr>
+          <w:rFonts w:ascii="Times New Roman" w:hAnsi="Times New Roman" w:cs="Times New Roman"/>
+          <w:sz w:val="24"/>
+          <w:szCs w:val="24"/>
+        </w:rPr>
+        <w:t>.</w:t>
+      </w:r>
+    </w:p>
+    <w:p>
+      <w:pPr>
+        <w:pBdr>
+          <w:top w:val="single" w:sz="4" w:space="1" w:color="auto"/>
+          <w:left w:val="single" w:sz="4" w:space="4" w:color="auto"/>
+          <w:bottom w:val="single" w:sz="4" w:space="1" w:color="auto"/>
+          <w:right w:val="single" w:sz="4" w:space="4" w:color="auto"/>
+        </w:pBdr>
+        <w:spacing w:line="240" w:lineRule="auto"/>
+        <w:rPr>
+          <w:rFonts w:ascii="Courier New" w:hAnsi="Courier New" w:cs="Courier New"/>
+          <w:sz w:val="20"/>
+          <w:szCs w:val="20"/>
+        </w:rPr>
+      </w:pPr>
+      <w:r>
+        <w:rPr>
+          <w:rFonts w:ascii="Courier New" w:hAnsi="Courier New" w:cs="Courier New"/>
+          <w:sz w:val="20"/>
+          <w:szCs w:val="20"/>
+        </w:rPr>
+        <w:t>package SCRIPT;</w:t>
+      </w:r>
+    </w:p>
+    <w:p>
+      <w:pPr>
+        <w:pBdr>
+          <w:top w:val="single" w:sz="4" w:space="1" w:color="auto"/>
+          <w:left w:val="single" w:sz="4" w:space="4" w:color="auto"/>
+          <w:bottom w:val="single" w:sz="4" w:space="1" w:color="auto"/>
+          <w:right w:val="single" w:sz="4" w:space="4" w:color="auto"/>
+        </w:pBdr>
+        <w:spacing w:line="240" w:lineRule="auto"/>
+        <w:rPr>
+          <w:rFonts w:ascii="Courier New" w:hAnsi="Courier New" w:cs="Courier New"/>
+          <w:sz w:val="20"/>
+          <w:szCs w:val="20"/>
+        </w:rPr>
+      </w:pPr>
+    </w:p>
+    <w:p>
+      <w:pPr>
+        <w:pBdr>
+          <w:top w:val="single" w:sz="4" w:space="1" w:color="auto"/>
+          <w:left w:val="single" w:sz="4" w:space="4" w:color="auto"/>
+          <w:bottom w:val="single" w:sz="4" w:space="1" w:color="auto"/>
+          <w:right w:val="single" w:sz="4" w:space="4" w:color="auto"/>
+        </w:pBdr>
+        <w:spacing w:line="240" w:lineRule="auto"/>
+        <w:rPr>
+          <w:rFonts w:ascii="Courier New" w:hAnsi="Courier New" w:cs="Courier New"/>
+          <w:sz w:val="20"/>
+          <w:szCs w:val="20"/>
+        </w:rPr>
+      </w:pPr>
+      <w:r>
+        <w:rPr>
+          <w:rFonts w:ascii="Courier New" w:hAnsi="Courier New" w:cs="Courier New"/>
+          <w:sz w:val="20"/>
+          <w:szCs w:val="20"/>
+        </w:rPr>
+        <w:t xml:space="preserve">import </w:t>
+      </w:r>
+      <w:proofErr w:type="spellStart"/>
+      <w:proofErr w:type="gramStart"/>
+      <w:r>
+        <w:rPr>
+          <w:rFonts w:ascii="Courier New" w:hAnsi="Courier New" w:cs="Courier New"/>
+          <w:sz w:val="20"/>
+          <w:szCs w:val="20"/>
+        </w:rPr>
+        <w:t>java.util</w:t>
+      </w:r>
+      <w:proofErr w:type="gramEnd"/>
+      <w:r>
+        <w:rPr>
+          <w:rFonts w:ascii="Courier New" w:hAnsi="Courier New" w:cs="Courier New"/>
+          <w:sz w:val="20"/>
+          <w:szCs w:val="20"/>
+        </w:rPr>
+        <w:t>.Scanner</w:t>
+      </w:r>
+      <w:proofErr w:type="spellEnd"/>
+      <w:r>
+        <w:rPr>
+          <w:rFonts w:ascii="Courier New" w:hAnsi="Courier New" w:cs="Courier New"/>
+          <w:sz w:val="20"/>
+          <w:szCs w:val="20"/>
+        </w:rPr>
+        <w:t>;</w:t>
+      </w:r>
+    </w:p>
+    <w:p>
+      <w:pPr>
+        <w:pBdr>
+          <w:top w:val="single" w:sz="4" w:space="1" w:color="auto"/>
+          <w:left w:val="single" w:sz="4" w:space="4" w:color="auto"/>
+          <w:bottom w:val="single" w:sz="4" w:space="1" w:color="auto"/>
+          <w:right w:val="single" w:sz="4" w:space="4" w:color="auto"/>
+        </w:pBdr>
+        <w:spacing w:line="240" w:lineRule="auto"/>
+        <w:rPr>
+          <w:rFonts w:ascii="Courier New" w:hAnsi="Courier New" w:cs="Courier New"/>
+          <w:sz w:val="20"/>
+          <w:szCs w:val="20"/>
+        </w:rPr>
+      </w:pPr>
+    </w:p>
+    <w:p>
+      <w:pPr>
+        <w:pBdr>
+          <w:top w:val="single" w:sz="4" w:space="1" w:color="auto"/>
+          <w:left w:val="single" w:sz="4" w:space="4" w:color="auto"/>
+          <w:bottom w:val="single" w:sz="4" w:space="1" w:color="auto"/>
+          <w:right w:val="single" w:sz="4" w:space="4" w:color="auto"/>
+        </w:pBdr>
+        <w:spacing w:line="240" w:lineRule="auto"/>
+        <w:rPr>
+          <w:rFonts w:ascii="Courier New" w:hAnsi="Courier New" w:cs="Courier New"/>
+          <w:sz w:val="20"/>
+          <w:szCs w:val="20"/>
+        </w:rPr>
+      </w:pPr>
+      <w:r>
+        <w:rPr>
+          <w:rFonts w:ascii="Courier New" w:hAnsi="Courier New" w:cs="Courier New"/>
+          <w:sz w:val="20"/>
+          <w:szCs w:val="20"/>
+        </w:rPr>
+        <w:t>public class DoWhileCuti17 {</w:t>
+      </w:r>
+    </w:p>
+    <w:p>
+      <w:pPr>
+        <w:pBdr>
+          <w:top w:val="single" w:sz="4" w:space="1" w:color="auto"/>
+          <w:left w:val="single" w:sz="4" w:space="4" w:color="auto"/>
+          <w:bottom w:val="single" w:sz="4" w:space="1" w:color="auto"/>
+          <w:right w:val="single" w:sz="4" w:space="4" w:color="auto"/>
+        </w:pBdr>
+        <w:spacing w:line="240" w:lineRule="auto"/>
+        <w:rPr>
+          <w:rFonts w:ascii="Courier New" w:hAnsi="Courier New" w:cs="Courier New"/>
+          <w:sz w:val="20"/>
+          <w:szCs w:val="20"/>
+        </w:rPr>
+      </w:pPr>
+      <w:r>
+        <w:rPr>
+          <w:rFonts w:ascii="Courier New" w:hAnsi="Courier New" w:cs="Courier New"/>
+          <w:sz w:val="20"/>
+          <w:szCs w:val="20"/>
+        </w:rPr>
+        <w:t xml:space="preserve">    public static void </w:t>
+      </w:r>
+      <w:proofErr w:type="gramStart"/>
+      <w:r>
+        <w:rPr>
+          <w:rFonts w:ascii="Courier New" w:hAnsi="Courier New" w:cs="Courier New"/>
+          <w:sz w:val="20"/>
+          <w:szCs w:val="20"/>
+        </w:rPr>
+        <w:t>main(</w:t>
+      </w:r>
+      <w:proofErr w:type="gramEnd"/>
+      <w:r>
+        <w:rPr>
+          <w:rFonts w:ascii="Courier New" w:hAnsi="Courier New" w:cs="Courier New"/>
+          <w:sz w:val="20"/>
+          <w:szCs w:val="20"/>
+        </w:rPr>
+        <w:t xml:space="preserve">String[] </w:t>
+      </w:r>
+      <w:proofErr w:type="spellStart"/>
+      <w:r>
+        <w:rPr>
+          <w:rFonts w:ascii="Courier New" w:hAnsi="Courier New" w:cs="Courier New"/>
+          <w:sz w:val="20"/>
+          <w:szCs w:val="20"/>
+        </w:rPr>
+        <w:t>args</w:t>
+      </w:r>
+      <w:proofErr w:type="spellEnd"/>
+      <w:r>
+        <w:rPr>
+          <w:rFonts w:ascii="Courier New" w:hAnsi="Courier New" w:cs="Courier New"/>
+          <w:sz w:val="20"/>
+          <w:szCs w:val="20"/>
+        </w:rPr>
+        <w:t>) {</w:t>
+      </w:r>
+    </w:p>
+    <w:p>
+      <w:pPr>
+        <w:pBdr>
+          <w:top w:val="single" w:sz="4" w:space="1" w:color="auto"/>
+          <w:left w:val="single" w:sz="4" w:space="4" w:color="auto"/>
+          <w:bottom w:val="single" w:sz="4" w:space="1" w:color="auto"/>
+          <w:right w:val="single" w:sz="4" w:space="4" w:color="auto"/>
+        </w:pBdr>
+        <w:spacing w:line="240" w:lineRule="auto"/>
+        <w:rPr>
+          <w:rFonts w:ascii="Courier New" w:hAnsi="Courier New" w:cs="Courier New"/>
+          <w:sz w:val="20"/>
+          <w:szCs w:val="20"/>
+        </w:rPr>
+      </w:pPr>
+      <w:r>
+        <w:rPr>
+          <w:rFonts w:ascii="Courier New" w:hAnsi="Courier New" w:cs="Courier New"/>
+          <w:sz w:val="20"/>
+          <w:szCs w:val="20"/>
+        </w:rPr>
+        <w:t xml:space="preserve">        Scanner </w:t>
+      </w:r>
+      <w:proofErr w:type="spellStart"/>
+      <w:r>
+        <w:rPr>
+          <w:rFonts w:ascii="Courier New" w:hAnsi="Courier New" w:cs="Courier New"/>
+          <w:sz w:val="20"/>
+          <w:szCs w:val="20"/>
+        </w:rPr>
+        <w:t>sc</w:t>
+      </w:r>
+      <w:proofErr w:type="spellEnd"/>
+      <w:r>
+        <w:rPr>
+          <w:rFonts w:ascii="Courier New" w:hAnsi="Courier New" w:cs="Courier New"/>
+          <w:sz w:val="20"/>
+          <w:szCs w:val="20"/>
+        </w:rPr>
+        <w:t xml:space="preserve"> = new </w:t>
+      </w:r>
+      <w:proofErr w:type="gramStart"/>
+      <w:r>
+        <w:rPr>
+          <w:rFonts w:ascii="Courier New" w:hAnsi="Courier New" w:cs="Courier New"/>
+          <w:sz w:val="20"/>
+          <w:szCs w:val="20"/>
+        </w:rPr>
+        <w:t>Scanner(</w:t>
+      </w:r>
+      <w:proofErr w:type="gramEnd"/>
+      <w:r>
+        <w:rPr>
+          <w:rFonts w:ascii="Courier New" w:hAnsi="Courier New" w:cs="Courier New"/>
+          <w:sz w:val="20"/>
+          <w:szCs w:val="20"/>
+        </w:rPr>
+        <w:t>System.in);</w:t>
+      </w:r>
+    </w:p>
+    <w:p>
+      <w:pPr>
+        <w:pBdr>
+          <w:top w:val="single" w:sz="4" w:space="1" w:color="auto"/>
+          <w:left w:val="single" w:sz="4" w:space="4" w:color="auto"/>
+          <w:bottom w:val="single" w:sz="4" w:space="1" w:color="auto"/>
+          <w:right w:val="single" w:sz="4" w:space="4" w:color="auto"/>
+        </w:pBdr>
+        <w:spacing w:line="240" w:lineRule="auto"/>
+        <w:rPr>
+          <w:rFonts w:ascii="Courier New" w:hAnsi="Courier New" w:cs="Courier New"/>
+          <w:sz w:val="20"/>
+          <w:szCs w:val="20"/>
+        </w:rPr>
+      </w:pPr>
+      <w:r>
+        <w:rPr>
+          <w:rFonts w:ascii="Courier New" w:hAnsi="Courier New" w:cs="Courier New"/>
+          <w:sz w:val="20"/>
+          <w:szCs w:val="20"/>
+        </w:rPr>
+        <w:t xml:space="preserve">        int </w:t>
+      </w:r>
+      <w:proofErr w:type="spellStart"/>
+      <w:proofErr w:type="gramStart"/>
+      <w:r>
+        <w:rPr>
+          <w:rFonts w:ascii="Courier New" w:hAnsi="Courier New" w:cs="Courier New"/>
+          <w:sz w:val="20"/>
+          <w:szCs w:val="20"/>
+        </w:rPr>
+        <w:t>jatahCuti,jumlahHari</w:t>
+      </w:r>
+      <w:proofErr w:type="spellEnd"/>
+      <w:proofErr w:type="gramEnd"/>
+      <w:r>
+        <w:rPr>
+          <w:rFonts w:ascii="Courier New" w:hAnsi="Courier New" w:cs="Courier New"/>
+          <w:sz w:val="20"/>
+          <w:szCs w:val="20"/>
+        </w:rPr>
+        <w:t>;</w:t>
+      </w:r>
+    </w:p>
+    <w:p>
+      <w:pPr>
+        <w:pBdr>
+          <w:top w:val="single" w:sz="4" w:space="1" w:color="auto"/>
+          <w:left w:val="single" w:sz="4" w:space="4" w:color="auto"/>
+          <w:bottom w:val="single" w:sz="4" w:space="1" w:color="auto"/>
+          <w:right w:val="single" w:sz="4" w:space="4" w:color="auto"/>
+        </w:pBdr>
+        <w:spacing w:line="240" w:lineRule="auto"/>
+        <w:rPr>
+          <w:rFonts w:ascii="Courier New" w:hAnsi="Courier New" w:cs="Courier New"/>
+          <w:sz w:val="20"/>
+          <w:szCs w:val="20"/>
+        </w:rPr>
+      </w:pPr>
+      <w:r>
+        <w:rPr>
+          <w:rFonts w:ascii="Courier New" w:hAnsi="Courier New" w:cs="Courier New"/>
+          <w:sz w:val="20"/>
+          <w:szCs w:val="20"/>
+        </w:rPr>
+        <w:t xml:space="preserve">        String </w:t>
+      </w:r>
+      <w:proofErr w:type="spellStart"/>
+      <w:r>
+        <w:rPr>
+          <w:rFonts w:ascii="Courier New" w:hAnsi="Courier New" w:cs="Courier New"/>
+          <w:sz w:val="20"/>
+          <w:szCs w:val="20"/>
+        </w:rPr>
+        <w:t>konfirmasi</w:t>
+      </w:r>
+      <w:proofErr w:type="spellEnd"/>
+      <w:r>
+        <w:rPr>
+          <w:rFonts w:ascii="Courier New" w:hAnsi="Courier New" w:cs="Courier New"/>
+          <w:sz w:val="20"/>
+          <w:szCs w:val="20"/>
+        </w:rPr>
+        <w:t>;</w:t>
+      </w:r>
+    </w:p>
+    <w:p>
+      <w:pPr>
+        <w:pBdr>
+          <w:top w:val="single" w:sz="4" w:space="1" w:color="auto"/>
+          <w:left w:val="single" w:sz="4" w:space="4" w:color="auto"/>
+          <w:bottom w:val="single" w:sz="4" w:space="1" w:color="auto"/>
+          <w:right w:val="single" w:sz="4" w:space="4" w:color="auto"/>
+        </w:pBdr>
+        <w:spacing w:line="240" w:lineRule="auto"/>
+        <w:rPr>
+          <w:rFonts w:ascii="Courier New" w:hAnsi="Courier New" w:cs="Courier New"/>
+          <w:sz w:val="20"/>
+          <w:szCs w:val="20"/>
+        </w:rPr>
+      </w:pPr>
+    </w:p>
+    <w:p>
+      <w:pPr>
+        <w:pBdr>
+          <w:top w:val="single" w:sz="4" w:space="1" w:color="auto"/>
+          <w:left w:val="single" w:sz="4" w:space="4" w:color="auto"/>
+          <w:bottom w:val="single" w:sz="4" w:space="1" w:color="auto"/>
+          <w:right w:val="single" w:sz="4" w:space="4" w:color="auto"/>
+        </w:pBdr>
+        <w:spacing w:line="240" w:lineRule="auto"/>
+        <w:rPr>
+          <w:rFonts w:ascii="Courier New" w:hAnsi="Courier New" w:cs="Courier New"/>
+          <w:sz w:val="20"/>
+          <w:szCs w:val="20"/>
+        </w:rPr>
+      </w:pPr>
+      <w:r>
+        <w:rPr>
+          <w:rFonts w:ascii="Courier New" w:hAnsi="Courier New" w:cs="Courier New"/>
+          <w:sz w:val="20"/>
+          <w:szCs w:val="20"/>
+        </w:rPr>
+        <w:t xml:space="preserve">        </w:t>
+      </w:r>
+      <w:proofErr w:type="spellStart"/>
+      <w:r>
+        <w:rPr>
+          <w:rFonts w:ascii="Courier New" w:hAnsi="Courier New" w:cs="Courier New"/>
+          <w:sz w:val="20"/>
+          <w:szCs w:val="20"/>
+        </w:rPr>
+        <w:t>System.out.print</w:t>
+      </w:r>
+      <w:proofErr w:type="spellEnd"/>
+      <w:r>
+        <w:rPr>
+          <w:rFonts w:ascii="Courier New" w:hAnsi="Courier New" w:cs="Courier New"/>
+          <w:sz w:val="20"/>
+          <w:szCs w:val="20"/>
+        </w:rPr>
+        <w:t xml:space="preserve">("Jatah </w:t>
+      </w:r>
+      <w:proofErr w:type="spellStart"/>
+      <w:r>
+        <w:rPr>
+          <w:rFonts w:ascii="Courier New" w:hAnsi="Courier New" w:cs="Courier New"/>
+          <w:sz w:val="20"/>
+          <w:szCs w:val="20"/>
+        </w:rPr>
+        <w:t>cuti</w:t>
+      </w:r>
+      <w:proofErr w:type="spellEnd"/>
+      <w:r>
+        <w:rPr>
+          <w:rFonts w:ascii="Courier New" w:hAnsi="Courier New" w:cs="Courier New"/>
+          <w:sz w:val="20"/>
+          <w:szCs w:val="20"/>
+        </w:rPr>
+        <w:t>: ");</w:t>
+      </w:r>
+    </w:p>
+    <w:p>
+      <w:pPr>
+        <w:pBdr>
+          <w:top w:val="single" w:sz="4" w:space="1" w:color="auto"/>
+          <w:left w:val="single" w:sz="4" w:space="4" w:color="auto"/>
+          <w:bottom w:val="single" w:sz="4" w:space="1" w:color="auto"/>
+          <w:right w:val="single" w:sz="4" w:space="4" w:color="auto"/>
+        </w:pBdr>
+        <w:spacing w:line="240" w:lineRule="auto"/>
+        <w:rPr>
+          <w:rFonts w:ascii="Courier New" w:hAnsi="Courier New" w:cs="Courier New"/>
+          <w:sz w:val="20"/>
+          <w:szCs w:val="20"/>
+        </w:rPr>
+      </w:pPr>
+      <w:r>
+        <w:rPr>
+          <w:rFonts w:ascii="Courier New" w:hAnsi="Courier New" w:cs="Courier New"/>
+          <w:sz w:val="20"/>
+          <w:szCs w:val="20"/>
+        </w:rPr>
+        <w:t xml:space="preserve">        </w:t>
+      </w:r>
+      <w:proofErr w:type="spellStart"/>
+      <w:r>
+        <w:rPr>
+          <w:rFonts w:ascii="Courier New" w:hAnsi="Courier New" w:cs="Courier New"/>
+          <w:sz w:val="20"/>
+          <w:szCs w:val="20"/>
+        </w:rPr>
+        <w:t>jatahCuti</w:t>
+      </w:r>
+      <w:proofErr w:type="spellEnd"/>
+      <w:r>
+        <w:rPr>
+          <w:rFonts w:ascii="Courier New" w:hAnsi="Courier New" w:cs="Courier New"/>
+          <w:sz w:val="20"/>
+          <w:szCs w:val="20"/>
+        </w:rPr>
+        <w:t xml:space="preserve"> = </w:t>
+      </w:r>
+      <w:proofErr w:type="spellStart"/>
+      <w:proofErr w:type="gramStart"/>
+      <w:r>
+        <w:rPr>
+          <w:rFonts w:ascii="Courier New" w:hAnsi="Courier New" w:cs="Courier New"/>
+          <w:sz w:val="20"/>
+          <w:szCs w:val="20"/>
+        </w:rPr>
+        <w:t>sc.nextInt</w:t>
+      </w:r>
+      <w:proofErr w:type="spellEnd"/>
+      <w:proofErr w:type="gramEnd"/>
+      <w:r>
+        <w:rPr>
+          <w:rFonts w:ascii="Courier New" w:hAnsi="Courier New" w:cs="Courier New"/>
+          <w:sz w:val="20"/>
+          <w:szCs w:val="20"/>
+        </w:rPr>
+        <w:t>();</w:t>
+      </w:r>
+    </w:p>
+    <w:p>
+      <w:pPr>
+        <w:pBdr>
+          <w:top w:val="single" w:sz="4" w:space="1" w:color="auto"/>
+          <w:left w:val="single" w:sz="4" w:space="4" w:color="auto"/>
+          <w:bottom w:val="single" w:sz="4" w:space="1" w:color="auto"/>
+          <w:right w:val="single" w:sz="4" w:space="4" w:color="auto"/>
+        </w:pBdr>
+        <w:spacing w:line="240" w:lineRule="auto"/>
+        <w:rPr>
+          <w:rFonts w:ascii="Courier New" w:hAnsi="Courier New" w:cs="Courier New"/>
+          <w:sz w:val="20"/>
+          <w:szCs w:val="20"/>
+        </w:rPr>
+      </w:pPr>
+    </w:p>
+    <w:p>
+      <w:pPr>
+        <w:pBdr>
+          <w:top w:val="single" w:sz="4" w:space="1" w:color="auto"/>
+          <w:left w:val="single" w:sz="4" w:space="4" w:color="auto"/>
+          <w:bottom w:val="single" w:sz="4" w:space="1" w:color="auto"/>
+          <w:right w:val="single" w:sz="4" w:space="4" w:color="auto"/>
+        </w:pBdr>
+        <w:spacing w:line="240" w:lineRule="auto"/>
+        <w:rPr>
+          <w:rFonts w:ascii="Courier New" w:hAnsi="Courier New" w:cs="Courier New"/>
+          <w:sz w:val="20"/>
+          <w:szCs w:val="20"/>
+        </w:rPr>
+      </w:pPr>
+      <w:r>
+        <w:rPr>
+          <w:rFonts w:ascii="Courier New" w:hAnsi="Courier New" w:cs="Courier New"/>
+          <w:sz w:val="20"/>
+          <w:szCs w:val="20"/>
+        </w:rPr>
+        <w:t xml:space="preserve">        do {</w:t>
+      </w:r>
+    </w:p>
+    <w:p>
+      <w:pPr>
+        <w:pBdr>
+          <w:top w:val="single" w:sz="4" w:space="1" w:color="auto"/>
+          <w:left w:val="single" w:sz="4" w:space="4" w:color="auto"/>
+          <w:bottom w:val="single" w:sz="4" w:space="1" w:color="auto"/>
+          <w:right w:val="single" w:sz="4" w:space="4" w:color="auto"/>
+        </w:pBdr>
+        <w:spacing w:line="240" w:lineRule="auto"/>
+        <w:rPr>
+          <w:rFonts w:ascii="Courier New" w:hAnsi="Courier New" w:cs="Courier New"/>
+          <w:sz w:val="20"/>
+          <w:szCs w:val="20"/>
+        </w:rPr>
+      </w:pPr>
+      <w:r>
+        <w:rPr>
+          <w:rFonts w:ascii="Courier New" w:hAnsi="Courier New" w:cs="Courier New"/>
+          <w:sz w:val="20"/>
+          <w:szCs w:val="20"/>
+        </w:rPr>
+        <w:t xml:space="preserve">            </w:t>
+      </w:r>
+      <w:proofErr w:type="spellStart"/>
+      <w:r>
+        <w:rPr>
+          <w:rFonts w:ascii="Courier New" w:hAnsi="Courier New" w:cs="Courier New"/>
+          <w:sz w:val="20"/>
+          <w:szCs w:val="20"/>
+        </w:rPr>
+        <w:t>System.out.print</w:t>
+      </w:r>
+      <w:proofErr w:type="spellEnd"/>
+      <w:r>
+        <w:rPr>
+          <w:rFonts w:ascii="Courier New" w:hAnsi="Courier New" w:cs="Courier New"/>
+          <w:sz w:val="20"/>
+          <w:szCs w:val="20"/>
+        </w:rPr>
+        <w:t>("</w:t>
+      </w:r>
+      <w:proofErr w:type="spellStart"/>
+      <w:r>
+        <w:rPr>
+          <w:rFonts w:ascii="Courier New" w:hAnsi="Courier New" w:cs="Courier New"/>
+          <w:sz w:val="20"/>
+          <w:szCs w:val="20"/>
+        </w:rPr>
+        <w:t>Apakah</w:t>
+      </w:r>
+      <w:proofErr w:type="spellEnd"/>
+      <w:r>
+        <w:rPr>
+          <w:rFonts w:ascii="Courier New" w:hAnsi="Courier New" w:cs="Courier New"/>
+          <w:sz w:val="20"/>
+          <w:szCs w:val="20"/>
+        </w:rPr>
+        <w:t xml:space="preserve"> </w:t>
+      </w:r>
+      <w:proofErr w:type="spellStart"/>
+      <w:r>
+        <w:rPr>
+          <w:rFonts w:ascii="Courier New" w:hAnsi="Courier New" w:cs="Courier New"/>
+          <w:sz w:val="20"/>
+          <w:szCs w:val="20"/>
+        </w:rPr>
+        <w:t>anda</w:t>
+      </w:r>
+      <w:proofErr w:type="spellEnd"/>
+      <w:r>
+        <w:rPr>
+          <w:rFonts w:ascii="Courier New" w:hAnsi="Courier New" w:cs="Courier New"/>
+          <w:sz w:val="20"/>
+          <w:szCs w:val="20"/>
+        </w:rPr>
+        <w:t xml:space="preserve"> </w:t>
+      </w:r>
+      <w:proofErr w:type="spellStart"/>
+      <w:r>
+        <w:rPr>
+          <w:rFonts w:ascii="Courier New" w:hAnsi="Courier New" w:cs="Courier New"/>
+          <w:sz w:val="20"/>
+          <w:szCs w:val="20"/>
+        </w:rPr>
+        <w:t>ingin</w:t>
+      </w:r>
+      <w:proofErr w:type="spellEnd"/>
+      <w:r>
+        <w:rPr>
+          <w:rFonts w:ascii="Courier New" w:hAnsi="Courier New" w:cs="Courier New"/>
+          <w:sz w:val="20"/>
+          <w:szCs w:val="20"/>
+        </w:rPr>
+        <w:t xml:space="preserve"> </w:t>
+      </w:r>
+      <w:proofErr w:type="spellStart"/>
+      <w:r>
+        <w:rPr>
+          <w:rFonts w:ascii="Courier New" w:hAnsi="Courier New" w:cs="Courier New"/>
+          <w:sz w:val="20"/>
+          <w:szCs w:val="20"/>
+        </w:rPr>
+        <w:t>mengambil</w:t>
+      </w:r>
+      <w:proofErr w:type="spellEnd"/>
+      <w:r>
+        <w:rPr>
+          <w:rFonts w:ascii="Courier New" w:hAnsi="Courier New" w:cs="Courier New"/>
+          <w:sz w:val="20"/>
+          <w:szCs w:val="20"/>
+        </w:rPr>
+        <w:t xml:space="preserve"> </w:t>
+      </w:r>
+      <w:proofErr w:type="spellStart"/>
+      <w:r>
+        <w:rPr>
+          <w:rFonts w:ascii="Courier New" w:hAnsi="Courier New" w:cs="Courier New"/>
+          <w:sz w:val="20"/>
+          <w:szCs w:val="20"/>
+        </w:rPr>
+        <w:t>cuti</w:t>
+      </w:r>
+      <w:proofErr w:type="spellEnd"/>
+      <w:r>
+        <w:rPr>
+          <w:rFonts w:ascii="Courier New" w:hAnsi="Courier New" w:cs="Courier New"/>
+          <w:sz w:val="20"/>
+          <w:szCs w:val="20"/>
+        </w:rPr>
+        <w:t xml:space="preserve"> (y/t)? ");</w:t>
+      </w:r>
+    </w:p>
+    <w:p>
+      <w:pPr>
+        <w:pBdr>
+          <w:top w:val="single" w:sz="4" w:space="1" w:color="auto"/>
+          <w:left w:val="single" w:sz="4" w:space="4" w:color="auto"/>
+          <w:bottom w:val="single" w:sz="4" w:space="1" w:color="auto"/>
+          <w:right w:val="single" w:sz="4" w:space="4" w:color="auto"/>
+        </w:pBdr>
+        <w:spacing w:line="240" w:lineRule="auto"/>
+        <w:rPr>
+          <w:rFonts w:ascii="Courier New" w:hAnsi="Courier New" w:cs="Courier New"/>
+          <w:sz w:val="20"/>
+          <w:szCs w:val="20"/>
+        </w:rPr>
+      </w:pPr>
+      <w:r>
+        <w:rPr>
+          <w:rFonts w:ascii="Courier New" w:hAnsi="Courier New" w:cs="Courier New"/>
+          <w:sz w:val="20"/>
+          <w:szCs w:val="20"/>
+        </w:rPr>
+        <w:t xml:space="preserve">            </w:t>
+      </w:r>
+      <w:proofErr w:type="spellStart"/>
+      <w:r>
+        <w:rPr>
+          <w:rFonts w:ascii="Courier New" w:hAnsi="Courier New" w:cs="Courier New"/>
+          <w:sz w:val="20"/>
+          <w:szCs w:val="20"/>
+        </w:rPr>
+        <w:t>konfirmasi</w:t>
+      </w:r>
+      <w:proofErr w:type="spellEnd"/>
+      <w:r>
+        <w:rPr>
+          <w:rFonts w:ascii="Courier New" w:hAnsi="Courier New" w:cs="Courier New"/>
+          <w:sz w:val="20"/>
+          <w:szCs w:val="20"/>
+        </w:rPr>
+        <w:t xml:space="preserve"> = </w:t>
+      </w:r>
+      <w:proofErr w:type="spellStart"/>
+      <w:proofErr w:type="gramStart"/>
+      <w:r>
+        <w:rPr>
+          <w:rFonts w:ascii="Courier New" w:hAnsi="Courier New" w:cs="Courier New"/>
+          <w:sz w:val="20"/>
+          <w:szCs w:val="20"/>
+        </w:rPr>
+        <w:t>sc.next</w:t>
+      </w:r>
+      <w:proofErr w:type="spellEnd"/>
+      <w:proofErr w:type="gramEnd"/>
+      <w:r>
+        <w:rPr>
+          <w:rFonts w:ascii="Courier New" w:hAnsi="Courier New" w:cs="Courier New"/>
+          <w:sz w:val="20"/>
+          <w:szCs w:val="20"/>
+        </w:rPr>
+        <w:t>();</w:t>
+      </w:r>
+    </w:p>
+    <w:p>
+      <w:pPr>
+        <w:pBdr>
+          <w:top w:val="single" w:sz="4" w:space="1" w:color="auto"/>
+          <w:left w:val="single" w:sz="4" w:space="4" w:color="auto"/>
+          <w:bottom w:val="single" w:sz="4" w:space="1" w:color="auto"/>
+          <w:right w:val="single" w:sz="4" w:space="4" w:color="auto"/>
+        </w:pBdr>
+        <w:spacing w:line="240" w:lineRule="auto"/>
+        <w:rPr>
+          <w:rFonts w:ascii="Courier New" w:hAnsi="Courier New" w:cs="Courier New"/>
+          <w:sz w:val="20"/>
+          <w:szCs w:val="20"/>
+        </w:rPr>
+      </w:pPr>
+    </w:p>
+    <w:p>
+      <w:pPr>
+        <w:pBdr>
+          <w:top w:val="single" w:sz="4" w:space="1" w:color="auto"/>
+          <w:left w:val="single" w:sz="4" w:space="4" w:color="auto"/>
+          <w:bottom w:val="single" w:sz="4" w:space="1" w:color="auto"/>
+          <w:right w:val="single" w:sz="4" w:space="4" w:color="auto"/>
+        </w:pBdr>
+        <w:spacing w:line="240" w:lineRule="auto"/>
+        <w:rPr>
+          <w:rFonts w:ascii="Courier New" w:hAnsi="Courier New" w:cs="Courier New"/>
+          <w:sz w:val="20"/>
+          <w:szCs w:val="20"/>
+        </w:rPr>
+      </w:pPr>
+      <w:r>
+        <w:rPr>
+          <w:rFonts w:ascii="Courier New" w:hAnsi="Courier New" w:cs="Courier New"/>
+          <w:sz w:val="20"/>
+          <w:szCs w:val="20"/>
+        </w:rPr>
+        <w:t xml:space="preserve">            if (</w:t>
+      </w:r>
+      <w:proofErr w:type="spellStart"/>
+      <w:proofErr w:type="gramStart"/>
+      <w:r>
+        <w:rPr>
+          <w:rFonts w:ascii="Courier New" w:hAnsi="Courier New" w:cs="Courier New"/>
+          <w:sz w:val="20"/>
+          <w:szCs w:val="20"/>
+        </w:rPr>
+        <w:t>konfirmasi.equalsIgnoreCase</w:t>
+      </w:r>
+      <w:proofErr w:type="spellEnd"/>
+      <w:proofErr w:type="gramEnd"/>
+      <w:r>
+        <w:rPr>
+          <w:rFonts w:ascii="Courier New" w:hAnsi="Courier New" w:cs="Courier New"/>
+          <w:sz w:val="20"/>
+          <w:szCs w:val="20"/>
+        </w:rPr>
+        <w:t>("y")) {</w:t>
+      </w:r>
+    </w:p>
+    <w:p>
+      <w:pPr>
+        <w:pBdr>
+          <w:top w:val="single" w:sz="4" w:space="1" w:color="auto"/>
+          <w:left w:val="single" w:sz="4" w:space="4" w:color="auto"/>
+          <w:bottom w:val="single" w:sz="4" w:space="1" w:color="auto"/>
+          <w:right w:val="single" w:sz="4" w:space="4" w:color="auto"/>
+        </w:pBdr>
+        <w:spacing w:line="240" w:lineRule="auto"/>
+        <w:rPr>
+          <w:rFonts w:ascii="Courier New" w:hAnsi="Courier New" w:cs="Courier New"/>
+          <w:sz w:val="20"/>
+          <w:szCs w:val="20"/>
+        </w:rPr>
+      </w:pPr>
+      <w:r>
+        <w:rPr>
+          <w:rFonts w:ascii="Courier New" w:hAnsi="Courier New" w:cs="Courier New"/>
+          <w:sz w:val="20"/>
+          <w:szCs w:val="20"/>
+        </w:rPr>
+        <w:t xml:space="preserve">                </w:t>
+      </w:r>
+      <w:proofErr w:type="spellStart"/>
+      <w:r>
+        <w:rPr>
+          <w:rFonts w:ascii="Courier New" w:hAnsi="Courier New" w:cs="Courier New"/>
+          <w:sz w:val="20"/>
+          <w:szCs w:val="20"/>
+        </w:rPr>
+        <w:t>System.out.print</w:t>
+      </w:r>
+      <w:proofErr w:type="spellEnd"/>
+      <w:r>
+        <w:rPr>
+          <w:rFonts w:ascii="Courier New" w:hAnsi="Courier New" w:cs="Courier New"/>
+          <w:sz w:val="20"/>
+          <w:szCs w:val="20"/>
+        </w:rPr>
+        <w:t>("</w:t>
+      </w:r>
+      <w:proofErr w:type="spellStart"/>
+      <w:r>
+        <w:rPr>
+          <w:rFonts w:ascii="Courier New" w:hAnsi="Courier New" w:cs="Courier New"/>
+          <w:sz w:val="20"/>
+          <w:szCs w:val="20"/>
+        </w:rPr>
+        <w:t>Jumlah</w:t>
+      </w:r>
+      <w:proofErr w:type="spellEnd"/>
+      <w:r>
+        <w:rPr>
+          <w:rFonts w:ascii="Courier New" w:hAnsi="Courier New" w:cs="Courier New"/>
+          <w:sz w:val="20"/>
+          <w:szCs w:val="20"/>
+        </w:rPr>
+        <w:t xml:space="preserve"> </w:t>
+      </w:r>
+      <w:proofErr w:type="spellStart"/>
+      <w:r>
+        <w:rPr>
+          <w:rFonts w:ascii="Courier New" w:hAnsi="Courier New" w:cs="Courier New"/>
+          <w:sz w:val="20"/>
+          <w:szCs w:val="20"/>
+        </w:rPr>
+        <w:t>hari</w:t>
+      </w:r>
+      <w:proofErr w:type="spellEnd"/>
+      <w:r>
+        <w:rPr>
+          <w:rFonts w:ascii="Courier New" w:hAnsi="Courier New" w:cs="Courier New"/>
+          <w:sz w:val="20"/>
+          <w:szCs w:val="20"/>
+        </w:rPr>
+        <w:t>: ");</w:t>
+      </w:r>
+    </w:p>
+    <w:p>
+      <w:pPr>
+        <w:pBdr>
+          <w:top w:val="single" w:sz="4" w:space="1" w:color="auto"/>
+          <w:left w:val="single" w:sz="4" w:space="4" w:color="auto"/>
+          <w:bottom w:val="single" w:sz="4" w:space="1" w:color="auto"/>
+          <w:right w:val="single" w:sz="4" w:space="4" w:color="auto"/>
+        </w:pBdr>
+        <w:spacing w:line="240" w:lineRule="auto"/>
+        <w:rPr>
+          <w:rFonts w:ascii="Courier New" w:hAnsi="Courier New" w:cs="Courier New"/>
+          <w:sz w:val="20"/>
+          <w:szCs w:val="20"/>
+        </w:rPr>
+      </w:pPr>
+      <w:r>
+        <w:rPr>
+          <w:rFonts w:ascii="Courier New" w:hAnsi="Courier New" w:cs="Courier New"/>
+          <w:sz w:val="20"/>
+          <w:szCs w:val="20"/>
+        </w:rPr>
+        <w:t xml:space="preserve">                </w:t>
+      </w:r>
+      <w:proofErr w:type="spellStart"/>
+      <w:r>
+        <w:rPr>
+          <w:rFonts w:ascii="Courier New" w:hAnsi="Courier New" w:cs="Courier New"/>
+          <w:sz w:val="20"/>
+          <w:szCs w:val="20"/>
+        </w:rPr>
+        <w:t>jumlahHari</w:t>
+      </w:r>
+      <w:proofErr w:type="spellEnd"/>
+      <w:r>
+        <w:rPr>
+          <w:rFonts w:ascii="Courier New" w:hAnsi="Courier New" w:cs="Courier New"/>
+          <w:sz w:val="20"/>
+          <w:szCs w:val="20"/>
+        </w:rPr>
+        <w:t xml:space="preserve"> = </w:t>
+      </w:r>
+      <w:proofErr w:type="spellStart"/>
+      <w:proofErr w:type="gramStart"/>
+      <w:r>
+        <w:rPr>
+          <w:rFonts w:ascii="Courier New" w:hAnsi="Courier New" w:cs="Courier New"/>
+          <w:sz w:val="20"/>
+          <w:szCs w:val="20"/>
+        </w:rPr>
+        <w:t>sc.nextInt</w:t>
+      </w:r>
+      <w:proofErr w:type="spellEnd"/>
+      <w:proofErr w:type="gramEnd"/>
+      <w:r>
+        <w:rPr>
+          <w:rFonts w:ascii="Courier New" w:hAnsi="Courier New" w:cs="Courier New"/>
+          <w:sz w:val="20"/>
+          <w:szCs w:val="20"/>
+        </w:rPr>
+        <w:t>();</w:t>
+      </w:r>
+    </w:p>
+    <w:p>
+      <w:pPr>
+        <w:pBdr>
+          <w:top w:val="single" w:sz="4" w:space="1" w:color="auto"/>
+          <w:left w:val="single" w:sz="4" w:space="4" w:color="auto"/>
+          <w:bottom w:val="single" w:sz="4" w:space="1" w:color="auto"/>
+          <w:right w:val="single" w:sz="4" w:space="4" w:color="auto"/>
+        </w:pBdr>
+        <w:spacing w:line="240" w:lineRule="auto"/>
+        <w:rPr>
+          <w:rFonts w:ascii="Courier New" w:hAnsi="Courier New" w:cs="Courier New"/>
+          <w:sz w:val="20"/>
+          <w:szCs w:val="20"/>
+        </w:rPr>
+      </w:pPr>
+    </w:p>
+    <w:p>
+      <w:pPr>
+        <w:pBdr>
+          <w:top w:val="single" w:sz="4" w:space="1" w:color="auto"/>
+          <w:left w:val="single" w:sz="4" w:space="4" w:color="auto"/>
+          <w:bottom w:val="single" w:sz="4" w:space="1" w:color="auto"/>
+          <w:right w:val="single" w:sz="4" w:space="4" w:color="auto"/>
+        </w:pBdr>
+        <w:spacing w:line="240" w:lineRule="auto"/>
+        <w:rPr>
+          <w:rFonts w:ascii="Courier New" w:hAnsi="Courier New" w:cs="Courier New"/>
+          <w:sz w:val="20"/>
+          <w:szCs w:val="20"/>
+        </w:rPr>
+      </w:pPr>
+      <w:r>
+        <w:rPr>
+          <w:rFonts w:ascii="Courier New" w:hAnsi="Courier New" w:cs="Courier New"/>
+          <w:sz w:val="20"/>
+          <w:szCs w:val="20"/>
+        </w:rPr>
+        <w:t xml:space="preserve">                if (</w:t>
+      </w:r>
+      <w:proofErr w:type="spellStart"/>
+      <w:r>
+        <w:rPr>
+          <w:rFonts w:ascii="Courier New" w:hAnsi="Courier New" w:cs="Courier New"/>
+          <w:sz w:val="20"/>
+          <w:szCs w:val="20"/>
+        </w:rPr>
+        <w:t>jumlahHari</w:t>
+      </w:r>
+      <w:proofErr w:type="spellEnd"/>
+      <w:r>
+        <w:rPr>
+          <w:rFonts w:ascii="Courier New" w:hAnsi="Courier New" w:cs="Courier New"/>
+          <w:sz w:val="20"/>
+          <w:szCs w:val="20"/>
+        </w:rPr>
+        <w:t xml:space="preserve"> &lt;= </w:t>
+      </w:r>
+      <w:proofErr w:type="spellStart"/>
+      <w:r>
+        <w:rPr>
+          <w:rFonts w:ascii="Courier New" w:hAnsi="Courier New" w:cs="Courier New"/>
+          <w:sz w:val="20"/>
+          <w:szCs w:val="20"/>
+        </w:rPr>
+        <w:t>jatahCuti</w:t>
+      </w:r>
+      <w:proofErr w:type="spellEnd"/>
+      <w:r>
+        <w:rPr>
+          <w:rFonts w:ascii="Courier New" w:hAnsi="Courier New" w:cs="Courier New"/>
+          <w:sz w:val="20"/>
+          <w:szCs w:val="20"/>
+        </w:rPr>
+        <w:t>) {</w:t>
+      </w:r>
+    </w:p>
+    <w:p>
+      <w:pPr>
+        <w:pBdr>
+          <w:top w:val="single" w:sz="4" w:space="1" w:color="auto"/>
+          <w:left w:val="single" w:sz="4" w:space="4" w:color="auto"/>
+          <w:bottom w:val="single" w:sz="4" w:space="1" w:color="auto"/>
+          <w:right w:val="single" w:sz="4" w:space="4" w:color="auto"/>
+        </w:pBdr>
+        <w:spacing w:line="240" w:lineRule="auto"/>
+        <w:rPr>
+          <w:rFonts w:ascii="Courier New" w:hAnsi="Courier New" w:cs="Courier New"/>
+          <w:sz w:val="20"/>
+          <w:szCs w:val="20"/>
+        </w:rPr>
+      </w:pPr>
+      <w:r>
+        <w:rPr>
+          <w:rFonts w:ascii="Courier New" w:hAnsi="Courier New" w:cs="Courier New"/>
+          <w:sz w:val="20"/>
+          <w:szCs w:val="20"/>
+        </w:rPr>
+        <w:t xml:space="preserve">                    </w:t>
+      </w:r>
+      <w:proofErr w:type="spellStart"/>
+      <w:r>
+        <w:rPr>
+          <w:rFonts w:ascii="Courier New" w:hAnsi="Courier New" w:cs="Courier New"/>
+          <w:sz w:val="20"/>
+          <w:szCs w:val="20"/>
+        </w:rPr>
+        <w:t>jatahCuti</w:t>
+      </w:r>
+      <w:proofErr w:type="spellEnd"/>
+      <w:r>
+        <w:rPr>
+          <w:rFonts w:ascii="Courier New" w:hAnsi="Courier New" w:cs="Courier New"/>
+          <w:sz w:val="20"/>
+          <w:szCs w:val="20"/>
+        </w:rPr>
+        <w:t xml:space="preserve"> -= </w:t>
+      </w:r>
+      <w:proofErr w:type="spellStart"/>
+      <w:r>
+        <w:rPr>
+          <w:rFonts w:ascii="Courier New" w:hAnsi="Courier New" w:cs="Courier New"/>
+          <w:sz w:val="20"/>
+          <w:szCs w:val="20"/>
+        </w:rPr>
+        <w:t>jumlahHari</w:t>
+      </w:r>
+      <w:proofErr w:type="spellEnd"/>
+      <w:r>
+        <w:rPr>
+          <w:rFonts w:ascii="Courier New" w:hAnsi="Courier New" w:cs="Courier New"/>
+          <w:sz w:val="20"/>
+          <w:szCs w:val="20"/>
+        </w:rPr>
+        <w:t>;</w:t>
+      </w:r>
+    </w:p>
+    <w:p>
+      <w:pPr>
+        <w:pBdr>
+          <w:top w:val="single" w:sz="4" w:space="1" w:color="auto"/>
+          <w:left w:val="single" w:sz="4" w:space="4" w:color="auto"/>
+          <w:bottom w:val="single" w:sz="4" w:space="1" w:color="auto"/>
+          <w:right w:val="single" w:sz="4" w:space="4" w:color="auto"/>
+        </w:pBdr>
+        <w:spacing w:line="240" w:lineRule="auto"/>
+        <w:rPr>
+          <w:rFonts w:ascii="Courier New" w:hAnsi="Courier New" w:cs="Courier New"/>
+          <w:sz w:val="20"/>
+          <w:szCs w:val="20"/>
+        </w:rPr>
+      </w:pPr>
+      <w:r>
+        <w:rPr>
+          <w:rFonts w:ascii="Courier New" w:hAnsi="Courier New" w:cs="Courier New"/>
+          <w:sz w:val="20"/>
+          <w:szCs w:val="20"/>
+        </w:rPr>
+        <w:t xml:space="preserve">                    </w:t>
+      </w:r>
+      <w:proofErr w:type="spellStart"/>
+      <w:r>
+        <w:rPr>
+          <w:rFonts w:ascii="Courier New" w:hAnsi="Courier New" w:cs="Courier New"/>
+          <w:sz w:val="20"/>
+          <w:szCs w:val="20"/>
+        </w:rPr>
+        <w:t>System.out.println</w:t>
+      </w:r>
+      <w:proofErr w:type="spellEnd"/>
+      <w:r>
+        <w:rPr>
+          <w:rFonts w:ascii="Courier New" w:hAnsi="Courier New" w:cs="Courier New"/>
+          <w:sz w:val="20"/>
+          <w:szCs w:val="20"/>
+        </w:rPr>
+        <w:t xml:space="preserve">("Sisa </w:t>
+      </w:r>
+      <w:proofErr w:type="spellStart"/>
+      <w:r>
+        <w:rPr>
+          <w:rFonts w:ascii="Courier New" w:hAnsi="Courier New" w:cs="Courier New"/>
+          <w:sz w:val="20"/>
+          <w:szCs w:val="20"/>
+        </w:rPr>
+        <w:t>jatah</w:t>
+      </w:r>
+      <w:proofErr w:type="spellEnd"/>
+      <w:r>
+        <w:rPr>
+          <w:rFonts w:ascii="Courier New" w:hAnsi="Courier New" w:cs="Courier New"/>
+          <w:sz w:val="20"/>
+          <w:szCs w:val="20"/>
+        </w:rPr>
+        <w:t xml:space="preserve"> </w:t>
+      </w:r>
+      <w:proofErr w:type="spellStart"/>
+      <w:r>
+        <w:rPr>
+          <w:rFonts w:ascii="Courier New" w:hAnsi="Courier New" w:cs="Courier New"/>
+          <w:sz w:val="20"/>
+          <w:szCs w:val="20"/>
+        </w:rPr>
+        <w:t>cuti</w:t>
+      </w:r>
+      <w:proofErr w:type="spellEnd"/>
+      <w:r>
+        <w:rPr>
+          <w:rFonts w:ascii="Courier New" w:hAnsi="Courier New" w:cs="Courier New"/>
+          <w:sz w:val="20"/>
+          <w:szCs w:val="20"/>
+        </w:rPr>
+        <w:t xml:space="preserve">: " + </w:t>
+      </w:r>
+      <w:proofErr w:type="spellStart"/>
+      <w:r>
+        <w:rPr>
+          <w:rFonts w:ascii="Courier New" w:hAnsi="Courier New" w:cs="Courier New"/>
+          <w:sz w:val="20"/>
+          <w:szCs w:val="20"/>
+        </w:rPr>
+        <w:t>jatahCuti</w:t>
+      </w:r>
+      <w:proofErr w:type="spellEnd"/>
+      <w:r>
+        <w:rPr>
+          <w:rFonts w:ascii="Courier New" w:hAnsi="Courier New" w:cs="Courier New"/>
+          <w:sz w:val="20"/>
+          <w:szCs w:val="20"/>
+        </w:rPr>
+        <w:t>);</w:t>
+      </w:r>
+    </w:p>
+    <w:p>
+      <w:pPr>
+        <w:pBdr>
+          <w:top w:val="single" w:sz="4" w:space="1" w:color="auto"/>
+          <w:left w:val="single" w:sz="4" w:space="4" w:color="auto"/>
+          <w:bottom w:val="single" w:sz="4" w:space="1" w:color="auto"/>
+          <w:right w:val="single" w:sz="4" w:space="4" w:color="auto"/>
+        </w:pBdr>
+        <w:spacing w:line="240" w:lineRule="auto"/>
+        <w:rPr>
+          <w:rFonts w:ascii="Courier New" w:hAnsi="Courier New" w:cs="Courier New"/>
+          <w:sz w:val="20"/>
+          <w:szCs w:val="20"/>
+        </w:rPr>
+      </w:pPr>
+      <w:r>
+        <w:rPr>
+          <w:rFonts w:ascii="Courier New" w:hAnsi="Courier New" w:cs="Courier New"/>
+          <w:sz w:val="20"/>
+          <w:szCs w:val="20"/>
+        </w:rPr>
+        <w:t xml:space="preserve">                } else {</w:t>
+      </w:r>
+    </w:p>
+    <w:p>
+      <w:pPr>
+        <w:pBdr>
+          <w:top w:val="single" w:sz="4" w:space="1" w:color="auto"/>
+          <w:left w:val="single" w:sz="4" w:space="4" w:color="auto"/>
+          <w:bottom w:val="single" w:sz="4" w:space="1" w:color="auto"/>
+          <w:right w:val="single" w:sz="4" w:space="4" w:color="auto"/>
+        </w:pBdr>
+        <w:spacing w:line="240" w:lineRule="auto"/>
+        <w:rPr>
+          <w:rFonts w:ascii="Courier New" w:hAnsi="Courier New" w:cs="Courier New"/>
+          <w:sz w:val="20"/>
+          <w:szCs w:val="20"/>
+        </w:rPr>
+      </w:pPr>
+      <w:r>
+        <w:rPr>
+          <w:rFonts w:ascii="Courier New" w:hAnsi="Courier New" w:cs="Courier New"/>
+          <w:sz w:val="20"/>
+          <w:szCs w:val="20"/>
+        </w:rPr>
+        <w:t xml:space="preserve">                    </w:t>
+      </w:r>
+      <w:proofErr w:type="spellStart"/>
+      <w:r>
+        <w:rPr>
+          <w:rFonts w:ascii="Courier New" w:hAnsi="Courier New" w:cs="Courier New"/>
+          <w:sz w:val="20"/>
+          <w:szCs w:val="20"/>
+        </w:rPr>
+        <w:t>System.out.println</w:t>
+      </w:r>
+      <w:proofErr w:type="spellEnd"/>
+      <w:r>
+        <w:rPr>
+          <w:rFonts w:ascii="Courier New" w:hAnsi="Courier New" w:cs="Courier New"/>
+          <w:sz w:val="20"/>
+          <w:szCs w:val="20"/>
+        </w:rPr>
+        <w:t xml:space="preserve">("Sisa </w:t>
+      </w:r>
+      <w:proofErr w:type="spellStart"/>
+      <w:r>
+        <w:rPr>
+          <w:rFonts w:ascii="Courier New" w:hAnsi="Courier New" w:cs="Courier New"/>
+          <w:sz w:val="20"/>
+          <w:szCs w:val="20"/>
+        </w:rPr>
+        <w:t>jatah</w:t>
+      </w:r>
+      <w:proofErr w:type="spellEnd"/>
+      <w:r>
+        <w:rPr>
+          <w:rFonts w:ascii="Courier New" w:hAnsi="Courier New" w:cs="Courier New"/>
+          <w:sz w:val="20"/>
+          <w:szCs w:val="20"/>
+        </w:rPr>
+        <w:t xml:space="preserve"> </w:t>
+      </w:r>
+      <w:proofErr w:type="spellStart"/>
+      <w:r>
+        <w:rPr>
+          <w:rFonts w:ascii="Courier New" w:hAnsi="Courier New" w:cs="Courier New"/>
+          <w:sz w:val="20"/>
+          <w:szCs w:val="20"/>
+        </w:rPr>
+        <w:t>cuti</w:t>
+      </w:r>
+      <w:proofErr w:type="spellEnd"/>
+      <w:r>
+        <w:rPr>
+          <w:rFonts w:ascii="Courier New" w:hAnsi="Courier New" w:cs="Courier New"/>
+          <w:sz w:val="20"/>
+          <w:szCs w:val="20"/>
+        </w:rPr>
+        <w:t xml:space="preserve"> Anda </w:t>
+      </w:r>
+      <w:proofErr w:type="spellStart"/>
+      <w:r>
+        <w:rPr>
+          <w:rFonts w:ascii="Courier New" w:hAnsi="Courier New" w:cs="Courier New"/>
+          <w:sz w:val="20"/>
+          <w:szCs w:val="20"/>
+        </w:rPr>
+        <w:t>tidak</w:t>
+      </w:r>
+      <w:proofErr w:type="spellEnd"/>
+      <w:r>
+        <w:rPr>
+          <w:rFonts w:ascii="Courier New" w:hAnsi="Courier New" w:cs="Courier New"/>
+          <w:sz w:val="20"/>
+          <w:szCs w:val="20"/>
+        </w:rPr>
+        <w:t xml:space="preserve"> </w:t>
+      </w:r>
+      <w:proofErr w:type="spellStart"/>
+      <w:r>
+        <w:rPr>
+          <w:rFonts w:ascii="Courier New" w:hAnsi="Courier New" w:cs="Courier New"/>
+          <w:sz w:val="20"/>
+          <w:szCs w:val="20"/>
+        </w:rPr>
+        <w:t>mencukupi</w:t>
+      </w:r>
+      <w:proofErr w:type="spellEnd"/>
+      <w:r>
+        <w:rPr>
+          <w:rFonts w:ascii="Courier New" w:hAnsi="Courier New" w:cs="Courier New"/>
+          <w:sz w:val="20"/>
+          <w:szCs w:val="20"/>
+        </w:rPr>
+        <w:t>");</w:t>
+      </w:r>
+    </w:p>
+    <w:p>
+      <w:pPr>
+        <w:pBdr>
+          <w:top w:val="single" w:sz="4" w:space="1" w:color="auto"/>
+          <w:left w:val="single" w:sz="4" w:space="4" w:color="auto"/>
+          <w:bottom w:val="single" w:sz="4" w:space="1" w:color="auto"/>
+          <w:right w:val="single" w:sz="4" w:space="4" w:color="auto"/>
+        </w:pBdr>
+        <w:spacing w:line="240" w:lineRule="auto"/>
+        <w:rPr>
+          <w:rFonts w:ascii="Courier New" w:hAnsi="Courier New" w:cs="Courier New"/>
+          <w:sz w:val="20"/>
+          <w:szCs w:val="20"/>
+        </w:rPr>
+      </w:pPr>
+      <w:r>
+        <w:rPr>
+          <w:rFonts w:ascii="Courier New" w:hAnsi="Courier New" w:cs="Courier New"/>
+          <w:sz w:val="20"/>
+          <w:szCs w:val="20"/>
+        </w:rPr>
+        <w:t xml:space="preserve">                    break;</w:t>
+      </w:r>
+    </w:p>
+    <w:p>
+      <w:pPr>
+        <w:pBdr>
+          <w:top w:val="single" w:sz="4" w:space="1" w:color="auto"/>
+          <w:left w:val="single" w:sz="4" w:space="4" w:color="auto"/>
+          <w:bottom w:val="single" w:sz="4" w:space="1" w:color="auto"/>
+          <w:right w:val="single" w:sz="4" w:space="4" w:color="auto"/>
+        </w:pBdr>
+        <w:spacing w:line="240" w:lineRule="auto"/>
+        <w:rPr>
+          <w:rFonts w:ascii="Courier New" w:hAnsi="Courier New" w:cs="Courier New"/>
+          <w:sz w:val="20"/>
+          <w:szCs w:val="20"/>
+        </w:rPr>
+      </w:pPr>
+      <w:r>
+        <w:rPr>
+          <w:rFonts w:ascii="Courier New" w:hAnsi="Courier New" w:cs="Courier New"/>
+          <w:sz w:val="20"/>
+          <w:szCs w:val="20"/>
+        </w:rPr>
+        <w:t xml:space="preserve">                }</w:t>
+      </w:r>
+    </w:p>
+    <w:p>
+      <w:pPr>
+        <w:pBdr>
+          <w:top w:val="single" w:sz="4" w:space="1" w:color="auto"/>
+          <w:left w:val="single" w:sz="4" w:space="4" w:color="auto"/>
+          <w:bottom w:val="single" w:sz="4" w:space="1" w:color="auto"/>
+          <w:right w:val="single" w:sz="4" w:space="4" w:color="auto"/>
+        </w:pBdr>
+        <w:spacing w:line="240" w:lineRule="auto"/>
+        <w:rPr>
+          <w:rFonts w:ascii="Courier New" w:hAnsi="Courier New" w:cs="Courier New"/>
+          <w:sz w:val="20"/>
+          <w:szCs w:val="20"/>
+        </w:rPr>
+      </w:pPr>
+      <w:r>
+        <w:rPr>
+          <w:rFonts w:ascii="Courier New" w:hAnsi="Courier New" w:cs="Courier New"/>
+          <w:sz w:val="20"/>
+          <w:szCs w:val="20"/>
+        </w:rPr>
+        <w:lastRenderedPageBreak/>
+        <w:t xml:space="preserve">            }</w:t>
+      </w:r>
+    </w:p>
+    <w:p>
+      <w:pPr>
+        <w:pBdr>
+          <w:top w:val="single" w:sz="4" w:space="1" w:color="auto"/>
+          <w:left w:val="single" w:sz="4" w:space="4" w:color="auto"/>
+          <w:bottom w:val="single" w:sz="4" w:space="1" w:color="auto"/>
+          <w:right w:val="single" w:sz="4" w:space="4" w:color="auto"/>
+        </w:pBdr>
+        <w:spacing w:line="240" w:lineRule="auto"/>
+        <w:rPr>
+          <w:rFonts w:ascii="Courier New" w:hAnsi="Courier New" w:cs="Courier New"/>
+          <w:sz w:val="20"/>
+          <w:szCs w:val="20"/>
+        </w:rPr>
+      </w:pPr>
+      <w:r>
+        <w:rPr>
+          <w:rFonts w:ascii="Courier New" w:hAnsi="Courier New" w:cs="Courier New"/>
+          <w:sz w:val="20"/>
+          <w:szCs w:val="20"/>
+        </w:rPr>
+        <w:t xml:space="preserve">        } while (</w:t>
+      </w:r>
+      <w:proofErr w:type="spellStart"/>
+      <w:r>
+        <w:rPr>
+          <w:rFonts w:ascii="Courier New" w:hAnsi="Courier New" w:cs="Courier New"/>
+          <w:sz w:val="20"/>
+          <w:szCs w:val="20"/>
+        </w:rPr>
+        <w:t>jatahCuti</w:t>
+      </w:r>
+      <w:proofErr w:type="spellEnd"/>
+      <w:r>
+        <w:rPr>
+          <w:rFonts w:ascii="Courier New" w:hAnsi="Courier New" w:cs="Courier New"/>
+          <w:sz w:val="20"/>
+          <w:szCs w:val="20"/>
+        </w:rPr>
+        <w:t xml:space="preserve"> &gt; 0);</w:t>
+      </w:r>
+    </w:p>
+    <w:p>
+      <w:pPr>
+        <w:pBdr>
+          <w:top w:val="single" w:sz="4" w:space="1" w:color="auto"/>
+          <w:left w:val="single" w:sz="4" w:space="4" w:color="auto"/>
+          <w:bottom w:val="single" w:sz="4" w:space="1" w:color="auto"/>
+          <w:right w:val="single" w:sz="4" w:space="4" w:color="auto"/>
+        </w:pBdr>
+        <w:spacing w:line="240" w:lineRule="auto"/>
+        <w:rPr>
+          <w:rFonts w:ascii="Courier New" w:hAnsi="Courier New" w:cs="Courier New"/>
+          <w:sz w:val="20"/>
+          <w:szCs w:val="20"/>
+        </w:rPr>
+      </w:pPr>
+      <w:r>
+        <w:rPr>
+          <w:rFonts w:ascii="Courier New" w:hAnsi="Courier New" w:cs="Courier New"/>
+          <w:sz w:val="20"/>
+          <w:szCs w:val="20"/>
+        </w:rPr>
+        <w:t xml:space="preserve">    }</w:t>
+      </w:r>
+    </w:p>
+    <w:p>
+      <w:pPr>
+        <w:pBdr>
+          <w:top w:val="single" w:sz="4" w:space="1" w:color="auto"/>
+          <w:left w:val="single" w:sz="4" w:space="4" w:color="auto"/>
+          <w:bottom w:val="single" w:sz="4" w:space="1" w:color="auto"/>
+          <w:right w:val="single" w:sz="4" w:space="4" w:color="auto"/>
+        </w:pBdr>
+        <w:spacing w:line="240" w:lineRule="auto"/>
+        <w:rPr>
+          <w:rFonts w:ascii="Courier New" w:hAnsi="Courier New" w:cs="Courier New"/>
+          <w:sz w:val="20"/>
+          <w:szCs w:val="20"/>
+        </w:rPr>
+      </w:pPr>
+      <w:r>
+        <w:rPr>
+          <w:rFonts w:ascii="Courier New" w:hAnsi="Courier New" w:cs="Courier New"/>
+          <w:sz w:val="20"/>
+          <w:szCs w:val="20"/>
+        </w:rPr>
+        <w:t>}</w:t>
+      </w:r>
+    </w:p>
+    <w:p>
+      <w:pPr>
+        <w:rPr>
+          <w:rFonts w:ascii="Courier New" w:hAnsi="Courier New" w:cs="Courier New"/>
+          <w:sz w:val="20"/>
+          <w:szCs w:val="20"/>
+        </w:rPr>
+      </w:pPr>
+    </w:p>
+    <w:p>
+      <w:pPr>
+        <w:spacing w:line="360" w:lineRule="auto"/>
+        <w:rPr>
+          <w:rFonts w:ascii="Times New Roman" w:hAnsi="Times New Roman" w:cs="Times New Roman"/>
+          <w:sz w:val="24"/>
+          <w:szCs w:val="24"/>
+        </w:rPr>
+      </w:pPr>
+      <w:proofErr w:type="spellStart"/>
+      <w:r>
+        <w:rPr>
+          <w:rFonts w:ascii="Times New Roman" w:hAnsi="Times New Roman" w:cs="Times New Roman"/>
+          <w:sz w:val="24"/>
+          <w:szCs w:val="24"/>
+        </w:rPr>
+        <w:t>Dengan</w:t>
+      </w:r>
+      <w:proofErr w:type="spellEnd"/>
+      <w:r>
+        <w:rPr>
+          <w:rFonts w:ascii="Times New Roman" w:hAnsi="Times New Roman" w:cs="Times New Roman"/>
+          <w:sz w:val="24"/>
+          <w:szCs w:val="24"/>
+        </w:rPr>
+        <w:t xml:space="preserve"> </w:t>
+      </w:r>
+      <w:proofErr w:type="spellStart"/>
+      <w:r>
+        <w:rPr>
+          <w:rFonts w:ascii="Times New Roman" w:hAnsi="Times New Roman" w:cs="Times New Roman"/>
+          <w:sz w:val="24"/>
+          <w:szCs w:val="24"/>
+        </w:rPr>
+        <w:t>kode</w:t>
+      </w:r>
+      <w:proofErr w:type="spellEnd"/>
+      <w:r>
+        <w:rPr>
+          <w:rFonts w:ascii="Times New Roman" w:hAnsi="Times New Roman" w:cs="Times New Roman"/>
+          <w:sz w:val="24"/>
+          <w:szCs w:val="24"/>
+        </w:rPr>
+        <w:t xml:space="preserve"> program di </w:t>
+      </w:r>
+      <w:proofErr w:type="spellStart"/>
+      <w:r>
+        <w:rPr>
+          <w:rFonts w:ascii="Times New Roman" w:hAnsi="Times New Roman" w:cs="Times New Roman"/>
+          <w:sz w:val="24"/>
+          <w:szCs w:val="24"/>
+        </w:rPr>
+        <w:t>atas</w:t>
+      </w:r>
+      <w:proofErr w:type="spellEnd"/>
+      <w:r>
+        <w:rPr>
+          <w:rFonts w:ascii="Times New Roman" w:hAnsi="Times New Roman" w:cs="Times New Roman"/>
+          <w:sz w:val="24"/>
+          <w:szCs w:val="24"/>
+        </w:rPr>
+        <w:t xml:space="preserve"> </w:t>
+      </w:r>
+      <w:proofErr w:type="spellStart"/>
+      <w:r>
+        <w:rPr>
+          <w:rFonts w:ascii="Times New Roman" w:hAnsi="Times New Roman" w:cs="Times New Roman"/>
+          <w:sz w:val="24"/>
+          <w:szCs w:val="24"/>
+        </w:rPr>
+        <w:t>akan</w:t>
+      </w:r>
+      <w:proofErr w:type="spellEnd"/>
+      <w:r>
+        <w:rPr>
+          <w:rFonts w:ascii="Times New Roman" w:hAnsi="Times New Roman" w:cs="Times New Roman"/>
+          <w:sz w:val="24"/>
+          <w:szCs w:val="24"/>
+        </w:rPr>
+        <w:t xml:space="preserve"> </w:t>
+      </w:r>
+      <w:proofErr w:type="spellStart"/>
+      <w:r>
+        <w:rPr>
+          <w:rFonts w:ascii="Times New Roman" w:hAnsi="Times New Roman" w:cs="Times New Roman"/>
+          <w:sz w:val="24"/>
+          <w:szCs w:val="24"/>
+        </w:rPr>
+        <w:t>menghasilkan</w:t>
+      </w:r>
+      <w:proofErr w:type="spellEnd"/>
+      <w:r>
+        <w:rPr>
+          <w:rFonts w:ascii="Times New Roman" w:hAnsi="Times New Roman" w:cs="Times New Roman"/>
+          <w:sz w:val="24"/>
+          <w:szCs w:val="24"/>
+        </w:rPr>
+        <w:t xml:space="preserve"> program </w:t>
+      </w:r>
+      <w:proofErr w:type="spellStart"/>
+      <w:r>
+        <w:rPr>
+          <w:rFonts w:ascii="Times New Roman" w:hAnsi="Times New Roman" w:cs="Times New Roman"/>
+          <w:sz w:val="24"/>
+          <w:szCs w:val="24"/>
+        </w:rPr>
+        <w:t>seperti</w:t>
+      </w:r>
+      <w:proofErr w:type="spellEnd"/>
+      <w:r>
+        <w:rPr>
+          <w:rFonts w:ascii="Times New Roman" w:hAnsi="Times New Roman" w:cs="Times New Roman"/>
+          <w:sz w:val="24"/>
+          <w:szCs w:val="24"/>
+        </w:rPr>
+        <w:t xml:space="preserve"> </w:t>
+      </w:r>
+      <w:proofErr w:type="spellStart"/>
+      <w:r>
+        <w:rPr>
+          <w:rFonts w:ascii="Times New Roman" w:hAnsi="Times New Roman" w:cs="Times New Roman"/>
+          <w:sz w:val="24"/>
+          <w:szCs w:val="24"/>
+        </w:rPr>
+        <w:t>berikut</w:t>
+      </w:r>
+      <w:proofErr w:type="spellEnd"/>
+      <w:r>
+        <w:rPr>
+          <w:rFonts w:ascii="Times New Roman" w:hAnsi="Times New Roman" w:cs="Times New Roman"/>
+          <w:sz w:val="24"/>
+          <w:szCs w:val="24"/>
+        </w:rPr>
+        <w:t>.</w:t>
+      </w:r>
+    </w:p>
+    <w:p>
+      <w:pPr>
+        <w:spacing w:line="360" w:lineRule="auto"/>
+        <w:rPr>
+          <w:rFonts w:ascii="Times New Roman" w:hAnsi="Times New Roman" w:cs="Times New Roman"/>
+          <w:sz w:val="24"/>
+          <w:szCs w:val="24"/>
+        </w:rPr>
+      </w:pPr>
+      <w:r>
+        <w:rPr>
+          <w:rFonts w:ascii="Times New Roman" w:hAnsi="Times New Roman" w:cs="Times New Roman"/>
+          <w:sz w:val="24"/>
+          <w:szCs w:val="24"/>
+        </w:rPr>
+        <w:drawing>
+          <wp:inline distT="0" distB="0" distL="0" distR="0" wp14:anchorId="79BF41C7" wp14:editId="394B6F0C">
+            <wp:extent cx="3497883" cy="1539373"/>
+            <wp:effectExtent l="0" t="0" r="7620" b="3810"/>
+            <wp:docPr id="363078707" name="Picture 1"/>
+            <wp:cNvGraphicFramePr>
+              <a:graphicFrameLocks xmlns:a="http://schemas.openxmlformats.org/drawingml/2006/main" noChangeAspect="1"/>
+            </wp:cNvGraphicFramePr>
+            <a:graphic xmlns:a="http://schemas.openxmlformats.org/drawingml/2006/main">
+              <a:graphicData uri="http://schemas.openxmlformats.org/drawingml/2006/picture">
+                <pic:pic xmlns:pic="http://schemas.openxmlformats.org/drawingml/2006/picture">
+                  <pic:nvPicPr>
+                    <pic:cNvPr id="363078707" name=""/>
+                    <pic:cNvPicPr/>
+                  </pic:nvPicPr>
+                  <pic:blipFill>
+                    <a:blip r:embed="rId14"/>
+                    <a:stretch>
+                      <a:fillRect/>
+                    </a:stretch>
+                  </pic:blipFill>
+                  <pic:spPr>
+                    <a:xfrm>
+                      <a:off x="0" y="0"/>
+                      <a:ext cx="3497883" cy="1539373"/>
+                    </a:xfrm>
+                    <a:prstGeom prst="rect">
+                      <a:avLst/>
+                    </a:prstGeom>
+                  </pic:spPr>
+                </pic:pic>
+              </a:graphicData>
+            </a:graphic>
+          </wp:inline>
+        </w:drawing>
+      </w:r>
+    </w:p>
+    <w:p>
+      <w:pPr>
+        <w:spacing w:line="360" w:lineRule="auto"/>
+        <w:rPr>
+          <w:rFonts w:ascii="Times New Roman" w:hAnsi="Times New Roman" w:cs="Times New Roman"/>
+          <w:b/>
+          <w:bCs/>
+          <w:sz w:val="24"/>
+          <w:szCs w:val="24"/>
+        </w:rPr>
+      </w:pPr>
+      <w:r>
+        <w:rPr>
+          <w:rFonts w:ascii="Times New Roman" w:hAnsi="Times New Roman" w:cs="Times New Roman"/>
+          <w:b/>
+          <w:bCs/>
+          <w:sz w:val="24"/>
+          <w:szCs w:val="24"/>
+        </w:rPr>
+        <w:t xml:space="preserve">1.5 </w:t>
+      </w:r>
+      <w:proofErr w:type="spellStart"/>
+      <w:r>
+        <w:rPr>
+          <w:rFonts w:ascii="Times New Roman" w:hAnsi="Times New Roman" w:cs="Times New Roman"/>
+          <w:b/>
+          <w:bCs/>
+          <w:sz w:val="24"/>
+          <w:szCs w:val="24"/>
+        </w:rPr>
+        <w:t>Pertanyaan</w:t>
+      </w:r>
+      <w:proofErr w:type="spellEnd"/>
+    </w:p>
+    <w:p>
+      <w:pPr>
+        <w:spacing w:line="360" w:lineRule="auto"/>
+      </w:pPr>
+      <w:r>
+        <w:t xml:space="preserve">1. </w:t>
+      </w:r>
+      <w:proofErr w:type="spellStart"/>
+      <w:r>
+        <w:t>Apa</w:t>
+      </w:r>
+      <w:proofErr w:type="spellEnd"/>
+      <w:r>
+        <w:t xml:space="preserve"> </w:t>
+      </w:r>
+      <w:proofErr w:type="spellStart"/>
+      <w:r>
+        <w:t>kegunaan</w:t>
+      </w:r>
+      <w:proofErr w:type="spellEnd"/>
+      <w:r>
+        <w:t xml:space="preserve"> </w:t>
+      </w:r>
+      <w:proofErr w:type="spellStart"/>
+      <w:r>
+        <w:t>sintaks</w:t>
+      </w:r>
+      <w:proofErr w:type="spellEnd"/>
+      <w:r>
+        <w:t xml:space="preserve"> BREAK di </w:t>
+      </w:r>
+      <w:proofErr w:type="spellStart"/>
+      <w:r>
+        <w:t>dalam</w:t>
+      </w:r>
+      <w:proofErr w:type="spellEnd"/>
+      <w:r>
+        <w:t xml:space="preserve"> </w:t>
+      </w:r>
+      <w:proofErr w:type="spellStart"/>
+      <w:r>
+        <w:t>sintaks</w:t>
+      </w:r>
+      <w:proofErr w:type="spellEnd"/>
+      <w:r>
+        <w:t xml:space="preserve"> </w:t>
+      </w:r>
+      <w:proofErr w:type="spellStart"/>
+      <w:r>
+        <w:t>perulangan</w:t>
+      </w:r>
+      <w:proofErr w:type="spellEnd"/>
+      <w:r>
+        <w:t xml:space="preserve">? </w:t>
+      </w:r>
+    </w:p>
+    <w:p>
+      <w:pPr>
+        <w:pStyle w:val="ListParagraph"/>
+        <w:numPr>
+          <w:ilvl w:val="0"/>
+          <w:numId w:val="16"/>
+        </w:numPr>
+        <w:spacing w:line="360" w:lineRule="auto"/>
+      </w:pPr>
+      <w:r>
+        <w:t xml:space="preserve">Break </w:t>
+      </w:r>
+      <w:proofErr w:type="spellStart"/>
+      <w:r>
+        <w:t>berfungsi</w:t>
+      </w:r>
+      <w:proofErr w:type="spellEnd"/>
+      <w:r>
+        <w:t xml:space="preserve"> </w:t>
+      </w:r>
+      <w:proofErr w:type="spellStart"/>
+      <w:r>
+        <w:t>untuk</w:t>
+      </w:r>
+      <w:proofErr w:type="spellEnd"/>
+      <w:r>
+        <w:t xml:space="preserve"> </w:t>
+      </w:r>
+      <w:proofErr w:type="spellStart"/>
+      <w:r>
+        <w:t>menghentikan</w:t>
+      </w:r>
+      <w:proofErr w:type="spellEnd"/>
+      <w:r>
+        <w:t xml:space="preserve"> </w:t>
+      </w:r>
+      <w:proofErr w:type="spellStart"/>
+      <w:r>
+        <w:t>perulangan</w:t>
+      </w:r>
+      <w:proofErr w:type="spellEnd"/>
+      <w:r>
+        <w:t xml:space="preserve"> </w:t>
+      </w:r>
+      <w:proofErr w:type="spellStart"/>
+      <w:r>
+        <w:t>jika</w:t>
+      </w:r>
+      <w:proofErr w:type="spellEnd"/>
+      <w:r>
+        <w:t xml:space="preserve"> </w:t>
+      </w:r>
+      <w:proofErr w:type="spellStart"/>
+      <w:r>
+        <w:t>kita</w:t>
+      </w:r>
+      <w:proofErr w:type="spellEnd"/>
+      <w:r>
+        <w:t xml:space="preserve"> </w:t>
+      </w:r>
+      <w:proofErr w:type="spellStart"/>
+      <w:r>
+        <w:t>menghapus</w:t>
+      </w:r>
+      <w:proofErr w:type="spellEnd"/>
+      <w:r>
+        <w:t xml:space="preserve"> break </w:t>
+      </w:r>
+      <w:proofErr w:type="spellStart"/>
+      <w:r>
+        <w:t>maka</w:t>
+      </w:r>
+      <w:proofErr w:type="spellEnd"/>
+      <w:r>
+        <w:t xml:space="preserve"> </w:t>
+      </w:r>
+      <w:proofErr w:type="spellStart"/>
+      <w:r>
+        <w:t>perulangan</w:t>
+      </w:r>
+      <w:proofErr w:type="spellEnd"/>
+      <w:r>
+        <w:t xml:space="preserve"> </w:t>
+      </w:r>
+      <w:proofErr w:type="spellStart"/>
+      <w:r>
+        <w:t>akan</w:t>
+      </w:r>
+      <w:proofErr w:type="spellEnd"/>
+      <w:r>
+        <w:t xml:space="preserve"> </w:t>
+      </w:r>
+      <w:proofErr w:type="spellStart"/>
+      <w:r>
+        <w:t>tetap</w:t>
+      </w:r>
+      <w:proofErr w:type="spellEnd"/>
+      <w:r>
+        <w:t xml:space="preserve"> </w:t>
+      </w:r>
+      <w:proofErr w:type="spellStart"/>
+      <w:r>
+        <w:t>berlangsung</w:t>
+      </w:r>
+      <w:proofErr w:type="spellEnd"/>
+      <w:r>
+        <w:t xml:space="preserve"> </w:t>
+      </w:r>
+      <w:proofErr w:type="spellStart"/>
+      <w:r>
+        <w:t>walau</w:t>
+      </w:r>
+      <w:proofErr w:type="spellEnd"/>
+      <w:r>
+        <w:t xml:space="preserve"> </w:t>
+      </w:r>
+      <w:proofErr w:type="spellStart"/>
+      <w:r>
+        <w:t>sudah</w:t>
+      </w:r>
+      <w:proofErr w:type="spellEnd"/>
+      <w:r>
+        <w:t xml:space="preserve"> </w:t>
+      </w:r>
+      <w:proofErr w:type="spellStart"/>
+      <w:r>
+        <w:t>melewati</w:t>
+      </w:r>
+      <w:proofErr w:type="spellEnd"/>
+      <w:r>
+        <w:t xml:space="preserve"> batas </w:t>
+      </w:r>
+      <w:proofErr w:type="spellStart"/>
+      <w:r>
+        <w:t>jumlah</w:t>
+      </w:r>
+      <w:proofErr w:type="spellEnd"/>
+      <w:r>
+        <w:t xml:space="preserve"> </w:t>
+      </w:r>
+      <w:proofErr w:type="spellStart"/>
+      <w:r>
+        <w:t>cuti</w:t>
+      </w:r>
+      <w:proofErr w:type="spellEnd"/>
+      <w:r>
+        <w:t xml:space="preserve"> yang </w:t>
+      </w:r>
+      <w:proofErr w:type="spellStart"/>
+      <w:r>
+        <w:t>kita</w:t>
+      </w:r>
+      <w:proofErr w:type="spellEnd"/>
+      <w:r>
+        <w:t xml:space="preserve"> </w:t>
+      </w:r>
+      <w:proofErr w:type="spellStart"/>
+      <w:r>
+        <w:t>dapat</w:t>
+      </w:r>
+      <w:proofErr w:type="spellEnd"/>
+    </w:p>
+    <w:p>
+      <w:pPr>
+        <w:spacing w:line="360" w:lineRule="auto"/>
+      </w:pPr>
+      <w:r>
+        <w:t xml:space="preserve">2. </w:t>
+      </w:r>
+      <w:proofErr w:type="spellStart"/>
+      <w:r>
+        <w:t>Modifikasi</w:t>
+      </w:r>
+      <w:proofErr w:type="spellEnd"/>
+      <w:r>
+        <w:t xml:space="preserve"> </w:t>
+      </w:r>
+      <w:proofErr w:type="spellStart"/>
+      <w:r>
+        <w:t>kode</w:t>
+      </w:r>
+      <w:proofErr w:type="spellEnd"/>
+      <w:r>
+        <w:t xml:space="preserve"> program </w:t>
+      </w:r>
+      <w:proofErr w:type="spellStart"/>
+      <w:r>
+        <w:t>sehingga</w:t>
+      </w:r>
+      <w:proofErr w:type="spellEnd"/>
+      <w:r>
+        <w:t xml:space="preserve"> </w:t>
+      </w:r>
+      <w:proofErr w:type="spellStart"/>
+      <w:r>
+        <w:t>jika</w:t>
+      </w:r>
+      <w:proofErr w:type="spellEnd"/>
+      <w:r>
+        <w:t xml:space="preserve"> </w:t>
+      </w:r>
+      <w:proofErr w:type="spellStart"/>
+      <w:r>
+        <w:t>jumlah</w:t>
+      </w:r>
+      <w:proofErr w:type="spellEnd"/>
+      <w:r>
+        <w:t xml:space="preserve"> </w:t>
+      </w:r>
+      <w:proofErr w:type="spellStart"/>
+      <w:r>
+        <w:t>hari</w:t>
+      </w:r>
+      <w:proofErr w:type="spellEnd"/>
+      <w:r>
+        <w:t xml:space="preserve"> </w:t>
+      </w:r>
+      <w:proofErr w:type="spellStart"/>
+      <w:r>
+        <w:t>cuti</w:t>
+      </w:r>
+      <w:proofErr w:type="spellEnd"/>
+      <w:r>
+        <w:t xml:space="preserve"> yang </w:t>
+      </w:r>
+      <w:proofErr w:type="spellStart"/>
+      <w:r>
+        <w:t>ingin</w:t>
+      </w:r>
+      <w:proofErr w:type="spellEnd"/>
+      <w:r>
+        <w:t xml:space="preserve"> </w:t>
+      </w:r>
+      <w:proofErr w:type="spellStart"/>
+      <w:r>
+        <w:t>diambil</w:t>
+      </w:r>
+      <w:proofErr w:type="spellEnd"/>
+      <w:r>
+        <w:t xml:space="preserve"> </w:t>
+      </w:r>
+      <w:proofErr w:type="spellStart"/>
+      <w:r>
+        <w:t>lebih</w:t>
+      </w:r>
+      <w:proofErr w:type="spellEnd"/>
+      <w:r>
+        <w:t xml:space="preserve"> </w:t>
+      </w:r>
+      <w:proofErr w:type="spellStart"/>
+      <w:r>
+        <w:t>besar</w:t>
+      </w:r>
+      <w:proofErr w:type="spellEnd"/>
+      <w:r>
+        <w:t xml:space="preserve"> </w:t>
+      </w:r>
+      <w:proofErr w:type="spellStart"/>
+      <w:r>
+        <w:t>daripada</w:t>
+      </w:r>
+      <w:proofErr w:type="spellEnd"/>
+      <w:r>
+        <w:t xml:space="preserve"> </w:t>
+      </w:r>
+      <w:proofErr w:type="spellStart"/>
+      <w:r>
+        <w:t>jatah</w:t>
+      </w:r>
+      <w:proofErr w:type="spellEnd"/>
+      <w:r>
+        <w:t xml:space="preserve"> yang </w:t>
+      </w:r>
+      <w:proofErr w:type="spellStart"/>
+      <w:r>
+        <w:t>tersisa</w:t>
+      </w:r>
+      <w:proofErr w:type="spellEnd"/>
+      <w:r>
+        <w:t xml:space="preserve">, program </w:t>
+      </w:r>
+      <w:proofErr w:type="spellStart"/>
+      <w:r>
+        <w:t>tidak</w:t>
+      </w:r>
+      <w:proofErr w:type="spellEnd"/>
+      <w:r>
+        <w:t xml:space="preserve"> </w:t>
+      </w:r>
+      <w:proofErr w:type="spellStart"/>
+      <w:r>
+        <w:t>berhenti</w:t>
+      </w:r>
+      <w:proofErr w:type="spellEnd"/>
+      <w:r>
+        <w:t xml:space="preserve"> </w:t>
+      </w:r>
+      <w:proofErr w:type="spellStart"/>
+      <w:r>
+        <w:t>sehingga</w:t>
+      </w:r>
+      <w:proofErr w:type="spellEnd"/>
+      <w:r>
+        <w:t xml:space="preserve"> </w:t>
+      </w:r>
+      <w:proofErr w:type="spellStart"/>
+      <w:r>
+        <w:t>pengguna</w:t>
+      </w:r>
+      <w:proofErr w:type="spellEnd"/>
+      <w:r>
+        <w:t xml:space="preserve"> </w:t>
+      </w:r>
+      <w:proofErr w:type="spellStart"/>
+      <w:r>
+        <w:t>masih</w:t>
+      </w:r>
+      <w:proofErr w:type="spellEnd"/>
+      <w:r>
+        <w:t xml:space="preserve"> </w:t>
+      </w:r>
+      <w:proofErr w:type="spellStart"/>
+      <w:r>
+        <w:t>memiliki</w:t>
+      </w:r>
+      <w:proofErr w:type="spellEnd"/>
+      <w:r>
+        <w:t xml:space="preserve"> </w:t>
+      </w:r>
+      <w:proofErr w:type="spellStart"/>
+      <w:r>
+        <w:t>kesempatan</w:t>
+      </w:r>
+      <w:proofErr w:type="spellEnd"/>
+      <w:r>
+        <w:t xml:space="preserve"> </w:t>
+      </w:r>
+      <w:proofErr w:type="spellStart"/>
+      <w:r>
+        <w:t>untuk</w:t>
+      </w:r>
+      <w:proofErr w:type="spellEnd"/>
+      <w:r>
+        <w:t xml:space="preserve"> </w:t>
+      </w:r>
+      <w:proofErr w:type="spellStart"/>
+      <w:r>
+        <w:t>mengisikan</w:t>
+      </w:r>
+      <w:proofErr w:type="spellEnd"/>
+      <w:r>
+        <w:t xml:space="preserve"> </w:t>
+      </w:r>
+      <w:proofErr w:type="spellStart"/>
+      <w:r>
+        <w:t>jumlah</w:t>
+      </w:r>
+      <w:proofErr w:type="spellEnd"/>
+      <w:r>
+        <w:t xml:space="preserve"> </w:t>
+      </w:r>
+      <w:proofErr w:type="spellStart"/>
+      <w:r>
+        <w:t>hari</w:t>
+      </w:r>
+      <w:proofErr w:type="spellEnd"/>
+      <w:r>
+        <w:t xml:space="preserve"> </w:t>
+      </w:r>
+      <w:proofErr w:type="spellStart"/>
+      <w:r>
+        <w:t>sesuai</w:t>
+      </w:r>
+      <w:proofErr w:type="spellEnd"/>
+      <w:r>
+        <w:t xml:space="preserve"> </w:t>
+      </w:r>
+      <w:proofErr w:type="spellStart"/>
+      <w:r>
+        <w:t>jatah</w:t>
+      </w:r>
+      <w:proofErr w:type="spellEnd"/>
+      <w:r>
+        <w:t xml:space="preserve"> </w:t>
+      </w:r>
+      <w:proofErr w:type="spellStart"/>
+      <w:r>
+        <w:t>cuti</w:t>
+      </w:r>
+      <w:proofErr w:type="spellEnd"/>
+      <w:r>
+        <w:t xml:space="preserve">. </w:t>
+      </w:r>
+    </w:p>
+    <w:p>
+      <w:pPr>
+        <w:pStyle w:val="ListParagraph"/>
+        <w:numPr>
+          <w:ilvl w:val="0"/>
+          <w:numId w:val="16"/>
+        </w:numPr>
+        <w:spacing w:line="360" w:lineRule="auto"/>
+      </w:pPr>
+    </w:p>
+    <w:p>
+      <w:pPr>
+        <w:pBdr>
+          <w:top w:val="single" w:sz="4" w:space="1" w:color="auto"/>
+          <w:left w:val="single" w:sz="4" w:space="4" w:color="auto"/>
+          <w:bottom w:val="single" w:sz="4" w:space="1" w:color="auto"/>
+          <w:right w:val="single" w:sz="4" w:space="4" w:color="auto"/>
+        </w:pBdr>
+        <w:spacing w:line="240" w:lineRule="auto"/>
+        <w:rPr>
+          <w:rFonts w:ascii="Courier New" w:hAnsi="Courier New" w:cs="Courier New"/>
+          <w:sz w:val="20"/>
+          <w:szCs w:val="20"/>
+        </w:rPr>
+      </w:pPr>
+      <w:r>
+        <w:rPr>
+          <w:rFonts w:ascii="Courier New" w:hAnsi="Courier New" w:cs="Courier New"/>
+          <w:sz w:val="20"/>
+          <w:szCs w:val="20"/>
+        </w:rPr>
+        <w:t>if (</w:t>
+      </w:r>
+      <w:proofErr w:type="spellStart"/>
+      <w:r>
+        <w:rPr>
+          <w:rFonts w:ascii="Courier New" w:hAnsi="Courier New" w:cs="Courier New"/>
+          <w:sz w:val="20"/>
+          <w:szCs w:val="20"/>
+        </w:rPr>
+        <w:t>jumlahHari</w:t>
+      </w:r>
+      <w:proofErr w:type="spellEnd"/>
+      <w:r>
+        <w:rPr>
+          <w:rFonts w:ascii="Courier New" w:hAnsi="Courier New" w:cs="Courier New"/>
+          <w:sz w:val="20"/>
+          <w:szCs w:val="20"/>
+        </w:rPr>
+        <w:t xml:space="preserve"> &lt;= </w:t>
+      </w:r>
+      <w:proofErr w:type="spellStart"/>
+      <w:r>
+        <w:rPr>
+          <w:rFonts w:ascii="Courier New" w:hAnsi="Courier New" w:cs="Courier New"/>
+          <w:sz w:val="20"/>
+          <w:szCs w:val="20"/>
+        </w:rPr>
+        <w:t>jatahCuti</w:t>
+      </w:r>
+      <w:proofErr w:type="spellEnd"/>
+      <w:r>
+        <w:rPr>
+          <w:rFonts w:ascii="Courier New" w:hAnsi="Courier New" w:cs="Courier New"/>
+          <w:sz w:val="20"/>
+          <w:szCs w:val="20"/>
+        </w:rPr>
+        <w:t>) {</w:t>
+      </w:r>
+    </w:p>
+    <w:p>
+      <w:pPr>
+        <w:pBdr>
+          <w:top w:val="single" w:sz="4" w:space="1" w:color="auto"/>
+          <w:left w:val="single" w:sz="4" w:space="4" w:color="auto"/>
+          <w:bottom w:val="single" w:sz="4" w:space="1" w:color="auto"/>
+          <w:right w:val="single" w:sz="4" w:space="4" w:color="auto"/>
+        </w:pBdr>
+        <w:spacing w:line="240" w:lineRule="auto"/>
+        <w:rPr>
+          <w:rFonts w:ascii="Courier New" w:hAnsi="Courier New" w:cs="Courier New"/>
+          <w:sz w:val="20"/>
+          <w:szCs w:val="20"/>
+        </w:rPr>
+      </w:pPr>
+      <w:r>
+        <w:rPr>
+          <w:rFonts w:ascii="Courier New" w:hAnsi="Courier New" w:cs="Courier New"/>
+          <w:sz w:val="20"/>
+          <w:szCs w:val="20"/>
+        </w:rPr>
+        <w:t xml:space="preserve">                    </w:t>
+      </w:r>
+      <w:proofErr w:type="spellStart"/>
+      <w:r>
+        <w:rPr>
+          <w:rFonts w:ascii="Courier New" w:hAnsi="Courier New" w:cs="Courier New"/>
+          <w:sz w:val="20"/>
+          <w:szCs w:val="20"/>
+        </w:rPr>
+        <w:t>jatahCuti</w:t>
+      </w:r>
+      <w:proofErr w:type="spellEnd"/>
+      <w:r>
+        <w:rPr>
+          <w:rFonts w:ascii="Courier New" w:hAnsi="Courier New" w:cs="Courier New"/>
+          <w:sz w:val="20"/>
+          <w:szCs w:val="20"/>
+        </w:rPr>
+        <w:t xml:space="preserve"> -= </w:t>
+      </w:r>
+      <w:proofErr w:type="spellStart"/>
+      <w:r>
+        <w:rPr>
+          <w:rFonts w:ascii="Courier New" w:hAnsi="Courier New" w:cs="Courier New"/>
+          <w:sz w:val="20"/>
+          <w:szCs w:val="20"/>
+        </w:rPr>
+        <w:t>jumlahHari</w:t>
+      </w:r>
+      <w:proofErr w:type="spellEnd"/>
+      <w:r>
+        <w:rPr>
+          <w:rFonts w:ascii="Courier New" w:hAnsi="Courier New" w:cs="Courier New"/>
+          <w:sz w:val="20"/>
+          <w:szCs w:val="20"/>
+        </w:rPr>
+        <w:t>;</w:t>
+      </w:r>
+    </w:p>
+    <w:p>
+      <w:pPr>
+        <w:pBdr>
+          <w:top w:val="single" w:sz="4" w:space="1" w:color="auto"/>
+          <w:left w:val="single" w:sz="4" w:space="4" w:color="auto"/>
+          <w:bottom w:val="single" w:sz="4" w:space="1" w:color="auto"/>
+          <w:right w:val="single" w:sz="4" w:space="4" w:color="auto"/>
+        </w:pBdr>
+        <w:spacing w:line="240" w:lineRule="auto"/>
+        <w:rPr>
+          <w:rFonts w:ascii="Courier New" w:hAnsi="Courier New" w:cs="Courier New"/>
+          <w:sz w:val="20"/>
+          <w:szCs w:val="20"/>
+        </w:rPr>
+      </w:pPr>
+      <w:r>
+        <w:rPr>
+          <w:rFonts w:ascii="Courier New" w:hAnsi="Courier New" w:cs="Courier New"/>
+          <w:sz w:val="20"/>
+          <w:szCs w:val="20"/>
+        </w:rPr>
+        <w:t xml:space="preserve">                    </w:t>
+      </w:r>
+      <w:proofErr w:type="spellStart"/>
+      <w:r>
+        <w:rPr>
+          <w:rFonts w:ascii="Courier New" w:hAnsi="Courier New" w:cs="Courier New"/>
+          <w:sz w:val="20"/>
+          <w:szCs w:val="20"/>
+        </w:rPr>
+        <w:t>System.out.println</w:t>
+      </w:r>
+      <w:proofErr w:type="spellEnd"/>
+      <w:r>
+        <w:rPr>
+          <w:rFonts w:ascii="Courier New" w:hAnsi="Courier New" w:cs="Courier New"/>
+          <w:sz w:val="20"/>
+          <w:szCs w:val="20"/>
+        </w:rPr>
+        <w:t xml:space="preserve">("Sisa </w:t>
+      </w:r>
+      <w:proofErr w:type="spellStart"/>
+      <w:r>
+        <w:rPr>
+          <w:rFonts w:ascii="Courier New" w:hAnsi="Courier New" w:cs="Courier New"/>
+          <w:sz w:val="20"/>
+          <w:szCs w:val="20"/>
+        </w:rPr>
+        <w:t>jatah</w:t>
+      </w:r>
+      <w:proofErr w:type="spellEnd"/>
+      <w:r>
+        <w:rPr>
+          <w:rFonts w:ascii="Courier New" w:hAnsi="Courier New" w:cs="Courier New"/>
+          <w:sz w:val="20"/>
+          <w:szCs w:val="20"/>
+        </w:rPr>
+        <w:t xml:space="preserve"> </w:t>
+      </w:r>
+      <w:proofErr w:type="spellStart"/>
+      <w:r>
+        <w:rPr>
+          <w:rFonts w:ascii="Courier New" w:hAnsi="Courier New" w:cs="Courier New"/>
+          <w:sz w:val="20"/>
+          <w:szCs w:val="20"/>
+        </w:rPr>
+        <w:t>cuti</w:t>
+      </w:r>
+      <w:proofErr w:type="spellEnd"/>
+      <w:r>
+        <w:rPr>
+          <w:rFonts w:ascii="Courier New" w:hAnsi="Courier New" w:cs="Courier New"/>
+          <w:sz w:val="20"/>
+          <w:szCs w:val="20"/>
+        </w:rPr>
+        <w:t xml:space="preserve">: " + </w:t>
+      </w:r>
+      <w:proofErr w:type="spellStart"/>
+      <w:r>
+        <w:rPr>
+          <w:rFonts w:ascii="Courier New" w:hAnsi="Courier New" w:cs="Courier New"/>
+          <w:sz w:val="20"/>
+          <w:szCs w:val="20"/>
+        </w:rPr>
+        <w:t>jatahCuti</w:t>
+      </w:r>
+      <w:proofErr w:type="spellEnd"/>
+      <w:r>
+        <w:rPr>
+          <w:rFonts w:ascii="Courier New" w:hAnsi="Courier New" w:cs="Courier New"/>
+          <w:sz w:val="20"/>
+          <w:szCs w:val="20"/>
+        </w:rPr>
+        <w:t>);</w:t>
+      </w:r>
+    </w:p>
+    <w:p>
+      <w:pPr>
+        <w:pBdr>
+          <w:top w:val="single" w:sz="4" w:space="1" w:color="auto"/>
+          <w:left w:val="single" w:sz="4" w:space="4" w:color="auto"/>
+          <w:bottom w:val="single" w:sz="4" w:space="1" w:color="auto"/>
+          <w:right w:val="single" w:sz="4" w:space="4" w:color="auto"/>
+        </w:pBdr>
+        <w:spacing w:line="240" w:lineRule="auto"/>
+        <w:rPr>
+          <w:rFonts w:ascii="Courier New" w:hAnsi="Courier New" w:cs="Courier New"/>
+          <w:sz w:val="20"/>
+          <w:szCs w:val="20"/>
+          <w:highlight w:val="yellow"/>
+        </w:rPr>
+      </w:pPr>
+      <w:r>
+        <w:rPr>
+          <w:rFonts w:ascii="Courier New" w:hAnsi="Courier New" w:cs="Courier New"/>
+          <w:sz w:val="20"/>
+          <w:szCs w:val="20"/>
+        </w:rPr>
+        <w:t xml:space="preserve">                } </w:t>
+      </w:r>
+      <w:r>
+        <w:rPr>
+          <w:rFonts w:ascii="Courier New" w:hAnsi="Courier New" w:cs="Courier New"/>
+          <w:sz w:val="20"/>
+          <w:szCs w:val="20"/>
+          <w:highlight w:val="yellow"/>
+        </w:rPr>
+        <w:t>else {</w:t>
+      </w:r>
+    </w:p>
+    <w:p>
+      <w:pPr>
+        <w:pBdr>
+          <w:top w:val="single" w:sz="4" w:space="1" w:color="auto"/>
+          <w:left w:val="single" w:sz="4" w:space="4" w:color="auto"/>
+          <w:bottom w:val="single" w:sz="4" w:space="1" w:color="auto"/>
+          <w:right w:val="single" w:sz="4" w:space="4" w:color="auto"/>
+        </w:pBdr>
+        <w:spacing w:line="240" w:lineRule="auto"/>
+        <w:rPr>
+          <w:rFonts w:ascii="Courier New" w:hAnsi="Courier New" w:cs="Courier New"/>
+          <w:sz w:val="20"/>
+          <w:szCs w:val="20"/>
+          <w:highlight w:val="yellow"/>
+        </w:rPr>
+      </w:pPr>
+      <w:r>
+        <w:rPr>
+          <w:rFonts w:ascii="Courier New" w:hAnsi="Courier New" w:cs="Courier New"/>
+          <w:sz w:val="20"/>
+          <w:szCs w:val="20"/>
+          <w:highlight w:val="yellow"/>
+        </w:rPr>
+        <w:t xml:space="preserve">                    </w:t>
+      </w:r>
+      <w:proofErr w:type="spellStart"/>
+      <w:r>
+        <w:rPr>
+          <w:rFonts w:ascii="Courier New" w:hAnsi="Courier New" w:cs="Courier New"/>
+          <w:sz w:val="20"/>
+          <w:szCs w:val="20"/>
+          <w:highlight w:val="yellow"/>
+        </w:rPr>
+        <w:t>System.out.printf</w:t>
+      </w:r>
+      <w:proofErr w:type="spellEnd"/>
+      <w:r>
+        <w:rPr>
+          <w:rFonts w:ascii="Courier New" w:hAnsi="Courier New" w:cs="Courier New"/>
+          <w:sz w:val="20"/>
+          <w:szCs w:val="20"/>
+          <w:highlight w:val="yellow"/>
+        </w:rPr>
+        <w:t xml:space="preserve">("Invalid </w:t>
+      </w:r>
+      <w:proofErr w:type="spellStart"/>
+      <w:r>
+        <w:rPr>
+          <w:rFonts w:ascii="Courier New" w:hAnsi="Courier New" w:cs="Courier New"/>
+          <w:sz w:val="20"/>
+          <w:szCs w:val="20"/>
+          <w:highlight w:val="yellow"/>
+        </w:rPr>
+        <w:t>sisa</w:t>
+      </w:r>
+      <w:proofErr w:type="spellEnd"/>
+      <w:r>
+        <w:rPr>
+          <w:rFonts w:ascii="Courier New" w:hAnsi="Courier New" w:cs="Courier New"/>
+          <w:sz w:val="20"/>
+          <w:szCs w:val="20"/>
+          <w:highlight w:val="yellow"/>
+        </w:rPr>
+        <w:t xml:space="preserve"> </w:t>
+      </w:r>
+      <w:proofErr w:type="spellStart"/>
+      <w:r>
+        <w:rPr>
+          <w:rFonts w:ascii="Courier New" w:hAnsi="Courier New" w:cs="Courier New"/>
+          <w:sz w:val="20"/>
+          <w:szCs w:val="20"/>
+          <w:highlight w:val="yellow"/>
+        </w:rPr>
+        <w:t>jatah</w:t>
+      </w:r>
+      <w:proofErr w:type="spellEnd"/>
+      <w:r>
+        <w:rPr>
+          <w:rFonts w:ascii="Courier New" w:hAnsi="Courier New" w:cs="Courier New"/>
+          <w:sz w:val="20"/>
+          <w:szCs w:val="20"/>
+          <w:highlight w:val="yellow"/>
+        </w:rPr>
+        <w:t xml:space="preserve"> </w:t>
+      </w:r>
+      <w:proofErr w:type="spellStart"/>
+      <w:r>
+        <w:rPr>
+          <w:rFonts w:ascii="Courier New" w:hAnsi="Courier New" w:cs="Courier New"/>
+          <w:sz w:val="20"/>
+          <w:szCs w:val="20"/>
+          <w:highlight w:val="yellow"/>
+        </w:rPr>
+        <w:t>cuti</w:t>
+      </w:r>
+      <w:proofErr w:type="spellEnd"/>
+      <w:r>
+        <w:rPr>
+          <w:rFonts w:ascii="Courier New" w:hAnsi="Courier New" w:cs="Courier New"/>
+          <w:sz w:val="20"/>
+          <w:szCs w:val="20"/>
+          <w:highlight w:val="yellow"/>
+        </w:rPr>
+        <w:t xml:space="preserve"> Anda %</w:t>
+      </w:r>
+      <w:proofErr w:type="gramStart"/>
+      <w:r>
+        <w:rPr>
+          <w:rFonts w:ascii="Courier New" w:hAnsi="Courier New" w:cs="Courier New"/>
+          <w:sz w:val="20"/>
+          <w:szCs w:val="20"/>
+          <w:highlight w:val="yellow"/>
+        </w:rPr>
+        <w:t>d !</w:t>
+      </w:r>
+      <w:proofErr w:type="gramEnd"/>
+      <w:r>
+        <w:rPr>
+          <w:rFonts w:ascii="Courier New" w:hAnsi="Courier New" w:cs="Courier New"/>
+          <w:sz w:val="20"/>
+          <w:szCs w:val="20"/>
+          <w:highlight w:val="yellow"/>
+        </w:rPr>
+        <w:t xml:space="preserve">\n", </w:t>
+      </w:r>
+      <w:proofErr w:type="spellStart"/>
+      <w:r>
+        <w:rPr>
+          <w:rFonts w:ascii="Courier New" w:hAnsi="Courier New" w:cs="Courier New"/>
+          <w:sz w:val="20"/>
+          <w:szCs w:val="20"/>
+          <w:highlight w:val="yellow"/>
+        </w:rPr>
+        <w:t>jatahCuti</w:t>
+      </w:r>
+      <w:proofErr w:type="spellEnd"/>
+      <w:r>
+        <w:rPr>
+          <w:rFonts w:ascii="Courier New" w:hAnsi="Courier New" w:cs="Courier New"/>
+          <w:sz w:val="20"/>
+          <w:szCs w:val="20"/>
+          <w:highlight w:val="yellow"/>
+        </w:rPr>
+        <w:t>);</w:t>
+      </w:r>
+    </w:p>
+    <w:p>
+      <w:pPr>
+        <w:pBdr>
+          <w:top w:val="single" w:sz="4" w:space="1" w:color="auto"/>
+          <w:left w:val="single" w:sz="4" w:space="4" w:color="auto"/>
+          <w:bottom w:val="single" w:sz="4" w:space="1" w:color="auto"/>
+          <w:right w:val="single" w:sz="4" w:space="4" w:color="auto"/>
+        </w:pBdr>
+        <w:spacing w:line="240" w:lineRule="auto"/>
+        <w:rPr>
+          <w:rFonts w:ascii="Courier New" w:hAnsi="Courier New" w:cs="Courier New"/>
+          <w:sz w:val="20"/>
+          <w:szCs w:val="20"/>
+          <w:highlight w:val="yellow"/>
+        </w:rPr>
+      </w:pPr>
+      <w:r>
+        <w:rPr>
+          <w:rFonts w:ascii="Courier New" w:hAnsi="Courier New" w:cs="Courier New"/>
+          <w:sz w:val="20"/>
+          <w:szCs w:val="20"/>
+          <w:highlight w:val="yellow"/>
+        </w:rPr>
+        <w:t xml:space="preserve">                    continue;</w:t>
+      </w:r>
+    </w:p>
+    <w:p>
+      <w:pPr>
+        <w:pBdr>
+          <w:top w:val="single" w:sz="4" w:space="1" w:color="auto"/>
+          <w:left w:val="single" w:sz="4" w:space="4" w:color="auto"/>
+          <w:bottom w:val="single" w:sz="4" w:space="1" w:color="auto"/>
+          <w:right w:val="single" w:sz="4" w:space="4" w:color="auto"/>
+        </w:pBdr>
+        <w:spacing w:line="240" w:lineRule="auto"/>
+        <w:rPr>
+          <w:rFonts w:ascii="Courier New" w:hAnsi="Courier New" w:cs="Courier New"/>
+          <w:sz w:val="20"/>
+          <w:szCs w:val="20"/>
+        </w:rPr>
+      </w:pPr>
+      <w:r>
+        <w:rPr>
+          <w:rFonts w:ascii="Courier New" w:hAnsi="Courier New" w:cs="Courier New"/>
+          <w:sz w:val="20"/>
+          <w:szCs w:val="20"/>
+          <w:highlight w:val="yellow"/>
+        </w:rPr>
+        <w:t xml:space="preserve">                }</w:t>
+      </w:r>
+    </w:p>
+    <w:p>
+      <w:pPr>
+        <w:spacing w:line="360" w:lineRule="auto"/>
+      </w:pPr>
+      <w:r>
+        <w:t xml:space="preserve">3. Push dan commit </w:t>
+      </w:r>
+      <w:proofErr w:type="spellStart"/>
+      <w:r>
+        <w:t>kode</w:t>
+      </w:r>
+      <w:proofErr w:type="spellEnd"/>
+      <w:r>
+        <w:t xml:space="preserve"> program </w:t>
+      </w:r>
+      <w:proofErr w:type="spellStart"/>
+      <w:r>
+        <w:t>ke</w:t>
+      </w:r>
+      <w:proofErr w:type="spellEnd"/>
+      <w:r>
+        <w:t xml:space="preserve"> </w:t>
+      </w:r>
+      <w:proofErr w:type="spellStart"/>
+      <w:r>
+        <w:t>github</w:t>
+      </w:r>
+      <w:proofErr w:type="spellEnd"/>
+      <w:r>
+        <w:t xml:space="preserve"> </w:t>
+      </w:r>
+    </w:p>
+    <w:p>
+      <w:pPr>
+        <w:spacing w:line="360" w:lineRule="auto"/>
+      </w:pPr>
+      <w:r>
+        <w:t xml:space="preserve">4. Pada </w:t>
+      </w:r>
+      <w:proofErr w:type="spellStart"/>
+      <w:r>
+        <w:t>saat</w:t>
+      </w:r>
+      <w:proofErr w:type="spellEnd"/>
+      <w:r>
+        <w:t xml:space="preserve"> input </w:t>
+      </w:r>
+      <w:proofErr w:type="spellStart"/>
+      <w:r>
+        <w:t>konfirmasi</w:t>
+      </w:r>
+      <w:proofErr w:type="spellEnd"/>
+      <w:r>
+        <w:t xml:space="preserve">, </w:t>
+      </w:r>
+      <w:proofErr w:type="spellStart"/>
+      <w:r>
+        <w:t>ketikkan</w:t>
+      </w:r>
+      <w:proofErr w:type="spellEnd"/>
+      <w:r>
+        <w:t xml:space="preserve"> “t”, </w:t>
+      </w:r>
+      <w:proofErr w:type="spellStart"/>
+      <w:r>
+        <w:t>apa</w:t>
+      </w:r>
+      <w:proofErr w:type="spellEnd"/>
+      <w:r>
+        <w:t xml:space="preserve"> yang </w:t>
+      </w:r>
+      <w:proofErr w:type="spellStart"/>
+      <w:r>
+        <w:t>terjadi</w:t>
+      </w:r>
+      <w:proofErr w:type="spellEnd"/>
+      <w:r>
+        <w:t xml:space="preserve">? </w:t>
+      </w:r>
+      <w:proofErr w:type="spellStart"/>
+      <w:r>
+        <w:t>Mengapa</w:t>
+      </w:r>
+      <w:proofErr w:type="spellEnd"/>
+      <w:r>
+        <w:t xml:space="preserve"> </w:t>
+      </w:r>
+      <w:proofErr w:type="spellStart"/>
+      <w:r>
+        <w:t>demikian</w:t>
+      </w:r>
+      <w:proofErr w:type="spellEnd"/>
+      <w:r>
+        <w:t xml:space="preserve">? </w:t>
+      </w:r>
+    </w:p>
+    <w:p>
+      <w:pPr>
+        <w:spacing w:line="360" w:lineRule="auto"/>
+        <w:rPr>
+          <w:rFonts w:ascii="Times New Roman" w:hAnsi="Times New Roman" w:cs="Times New Roman"/>
+          <w:b/>
+          <w:bCs/>
+          <w:sz w:val="24"/>
+          <w:szCs w:val="24"/>
+        </w:rPr>
+      </w:pPr>
+      <w:r>
+        <w:lastRenderedPageBreak/>
+        <w:t xml:space="preserve">5. </w:t>
+      </w:r>
+      <w:proofErr w:type="spellStart"/>
+      <w:r>
+        <w:t>Modifikasi</w:t>
+      </w:r>
+      <w:proofErr w:type="spellEnd"/>
+      <w:r>
+        <w:t xml:space="preserve"> </w:t>
+      </w:r>
+      <w:proofErr w:type="spellStart"/>
+      <w:r>
+        <w:t>kode</w:t>
+      </w:r>
+      <w:proofErr w:type="spellEnd"/>
+      <w:r>
+        <w:t xml:space="preserve"> program </w:t>
+      </w:r>
+      <w:proofErr w:type="spellStart"/>
+      <w:r>
+        <w:t>sehingga</w:t>
+      </w:r>
+      <w:proofErr w:type="spellEnd"/>
+      <w:r>
+        <w:t xml:space="preserve"> </w:t>
+      </w:r>
+      <w:proofErr w:type="spellStart"/>
+      <w:r>
+        <w:t>saat</w:t>
+      </w:r>
+      <w:proofErr w:type="spellEnd"/>
+      <w:r>
+        <w:t xml:space="preserve"> </w:t>
+      </w:r>
+      <w:proofErr w:type="spellStart"/>
+      <w:r>
+        <w:t>pengguna</w:t>
+      </w:r>
+      <w:proofErr w:type="spellEnd"/>
+      <w:r>
+        <w:t xml:space="preserve"> </w:t>
+      </w:r>
+      <w:proofErr w:type="spellStart"/>
+      <w:r>
+        <w:t>mengetikkan</w:t>
+      </w:r>
+      <w:proofErr w:type="spellEnd"/>
+      <w:r>
+        <w:t xml:space="preserve"> “t” </w:t>
+      </w:r>
+      <w:proofErr w:type="spellStart"/>
+      <w:r>
+        <w:t>sebagai</w:t>
+      </w:r>
+      <w:proofErr w:type="spellEnd"/>
+      <w:r>
+        <w:t xml:space="preserve"> input </w:t>
+      </w:r>
+      <w:proofErr w:type="spellStart"/>
+      <w:r>
+        <w:t>konfirmasi</w:t>
+      </w:r>
+      <w:proofErr w:type="spellEnd"/>
+      <w:r>
+        <w:t xml:space="preserve">, </w:t>
+      </w:r>
+      <w:proofErr w:type="spellStart"/>
+      <w:r>
+        <w:t>maka</w:t>
+      </w:r>
+      <w:proofErr w:type="spellEnd"/>
+      <w:r>
+        <w:t xml:space="preserve"> program </w:t>
+      </w:r>
+      <w:proofErr w:type="spellStart"/>
+      <w:r>
+        <w:t>akan</w:t>
+      </w:r>
+      <w:proofErr w:type="spellEnd"/>
+      <w:r>
+        <w:t xml:space="preserve"> </w:t>
+      </w:r>
+      <w:proofErr w:type="spellStart"/>
+      <w:r>
+        <w:t>berhenti</w:t>
+      </w:r>
+      <w:proofErr w:type="spellEnd"/>
+      <w:r>
+        <w:t xml:space="preserve"> 6. Push dan commit </w:t>
+      </w:r>
+      <w:proofErr w:type="spellStart"/>
+      <w:r>
+        <w:t>kode</w:t>
+      </w:r>
+      <w:proofErr w:type="spellEnd"/>
+      <w:r>
+        <w:t xml:space="preserve"> program </w:t>
+      </w:r>
+      <w:proofErr w:type="spellStart"/>
+      <w:r>
+        <w:t>ke</w:t>
+      </w:r>
+      <w:proofErr w:type="spellEnd"/>
+      <w:r>
+        <w:t xml:space="preserve"> </w:t>
+      </w:r>
+      <w:proofErr w:type="spellStart"/>
+      <w:r>
+        <w:t>github</w:t>
+      </w:r>
+      <w:proofErr w:type="spellEnd"/>
     </w:p>
     <w:sectPr>
       <w:pgSz w:w="11906" w:h="16838"/>
@@ -13133,7 +16806,7 @@
   <w:abstractNum w:abstractNumId="5" w15:restartNumberingAfterBreak="0">
     <w:nsid w:val="2F9D5C9B"/>
     <w:multiLevelType w:val="hybridMultilevel"/>
-    <w:tmpl w:val="8716D4FE"/>
+    <w:tmpl w:val="BADAECDA"/>
     <w:lvl w:ilvl="0" w:tplc="38090001">
       <w:start w:val="1"/>
       <w:numFmt w:val="bullet"/>

</xml_diff>